<commit_message>
Alteração em sala na documentação
</commit_message>
<xml_diff>
--- a/AEDs I/TP/TP - 1/Documentação TP/Documentação TP 1 - AEDs I - Gabriel Káicon Batista Hilário - 0048609.docx
+++ b/AEDs I/TP/TP - 1/Documentação TP/Documentação TP 1 - AEDs I - Gabriel Káicon Batista Hilário - 0048609.docx
@@ -1,6 +1,6 @@
 
 <file path=word/document.xml><?xml version="1.0" encoding="utf-8"?>
-<w:document xmlns:wpc="http://schemas.microsoft.com/office/word/2010/wordprocessingCanvas" xmlns:cx="http://schemas.microsoft.com/office/drawing/2014/chartex" xmlns:cx1="http://schemas.microsoft.com/office/drawing/2015/9/8/chartex" xmlns:cx2="http://schemas.microsoft.com/office/drawing/2015/10/21/chartex" xmlns:cx3="http://schemas.microsoft.com/office/drawing/2016/5/9/chartex" xmlns:cx4="http://schemas.microsoft.com/office/drawing/2016/5/10/chartex" xmlns:cx5="http://schemas.microsoft.com/office/drawing/2016/5/11/chartex" xmlns:cx6="http://schemas.microsoft.com/office/drawing/2016/5/12/chartex" xmlns:cx7="http://schemas.microsoft.com/office/drawing/2016/5/13/chartex" xmlns:cx8="http://schemas.microsoft.com/office/drawing/2016/5/14/chartex" xmlns:mc="http://schemas.openxmlformats.org/markup-compatibility/2006" xmlns:aink="http://schemas.microsoft.com/office/drawing/2016/ink" xmlns:am3d="http://schemas.microsoft.com/office/drawing/2017/model3d" xmlns:o="urn:schemas-microsoft-com:office:office" xmlns:oel="http://schemas.microsoft.com/office/2019/extlst" xmlns:r="http://schemas.openxmlformats.org/officeDocument/2006/relationships" xmlns:m="http://schemas.openxmlformats.org/officeDocument/2006/math" xmlns:v="urn:schemas-microsoft-com:vml" xmlns:wp14="http://schemas.microsoft.com/office/word/2010/wordprocessingDrawing" xmlns:wp="http://schemas.openxmlformats.org/drawingml/2006/wordprocessingDrawing" xmlns:w10="urn:schemas-microsoft-com:office:word" xmlns:w="http://schemas.openxmlformats.org/wordprocessingml/2006/main" xmlns:w14="http://schemas.microsoft.com/office/word/2010/wordml" xmlns:w15="http://schemas.microsoft.com/office/word/2012/wordml" xmlns:w16cex="http://schemas.microsoft.com/office/word/2018/wordml/cex" xmlns:w16cid="http://schemas.microsoft.com/office/word/2016/wordml/cid" xmlns:w16="http://schemas.microsoft.com/office/word/2018/wordml" xmlns:w16sdtdh="http://schemas.microsoft.com/office/word/2020/wordml/sdtdatahash" xmlns:w16se="http://schemas.microsoft.com/office/word/2015/wordml/symex" xmlns:wpg="http://schemas.microsoft.com/office/word/2010/wordprocessingGroup" xmlns:wpi="http://schemas.microsoft.com/office/word/2010/wordprocessingInk" xmlns:wne="http://schemas.microsoft.com/office/word/2006/wordml" xmlns:wps="http://schemas.microsoft.com/office/word/2010/wordprocessingShape" mc:Ignorable="w14 w15 w16se w16cid w16 w16cex w16sdtdh wp14">
+<w:document xmlns:wpc="http://schemas.microsoft.com/office/word/2010/wordprocessingCanvas" xmlns:mc="http://schemas.openxmlformats.org/markup-compatibility/2006" xmlns:o="urn:schemas-microsoft-com:office:office" xmlns:r="http://schemas.openxmlformats.org/officeDocument/2006/relationships" xmlns:m="http://schemas.openxmlformats.org/officeDocument/2006/math" xmlns:v="urn:schemas-microsoft-com:vml" xmlns:wp14="http://schemas.microsoft.com/office/word/2010/wordprocessingDrawing" xmlns:wp="http://schemas.openxmlformats.org/drawingml/2006/wordprocessingDrawing" xmlns:w10="urn:schemas-microsoft-com:office:word" xmlns:w="http://schemas.openxmlformats.org/wordprocessingml/2006/main" xmlns:w14="http://schemas.microsoft.com/office/word/2010/wordml" xmlns:w15="http://schemas.microsoft.com/office/word/2012/wordml" xmlns:wpg="http://schemas.microsoft.com/office/word/2010/wordprocessingGroup" xmlns:wpi="http://schemas.microsoft.com/office/word/2010/wordprocessingInk" xmlns:wne="http://schemas.microsoft.com/office/word/2006/wordml" xmlns:wps="http://schemas.microsoft.com/office/word/2010/wordprocessingShape" mc:Ignorable="w14 w15 wp14">
   <w:body>
     <w:p>
       <w:pPr>
@@ -538,6 +538,7 @@
           <w:docPartUnique/>
         </w:docPartObj>
       </w:sdtPr>
+      <w:sdtEndPr/>
       <w:sdtContent>
         <w:p>
           <w:pPr>
@@ -578,7 +579,7 @@
               <w:szCs w:val="22"/>
             </w:rPr>
           </w:pPr>
-          <w:hyperlink w:anchor="_Toc115137691" w:history="1">
+          <w:hyperlink w:anchor="_Toc115247242" w:history="1">
             <w:r>
               <w:rPr>
                 <w:rStyle w:val="Hyperlink"/>
@@ -621,7 +622,7 @@
                 <w:noProof/>
                 <w:webHidden/>
               </w:rPr>
-              <w:instrText xml:space="preserve"> PAGEREF _Toc115137691 \h </w:instrText>
+              <w:instrText xml:space="preserve"> PAGEREF _Toc115247242 \h </w:instrText>
             </w:r>
             <w:r>
               <w:rPr>
@@ -641,7 +642,7 @@
                 <w:noProof/>
                 <w:webHidden/>
               </w:rPr>
-              <w:t>9</w:t>
+              <w:t>4</w:t>
             </w:r>
             <w:r>
               <w:rPr>
@@ -662,7 +663,7 @@
               <w:szCs w:val="22"/>
             </w:rPr>
           </w:pPr>
-          <w:hyperlink w:anchor="_Toc115137692" w:history="1">
+          <w:hyperlink w:anchor="_Toc115247243" w:history="1">
             <w:r>
               <w:rPr>
                 <w:rStyle w:val="Hyperlink"/>
@@ -705,7 +706,7 @@
                 <w:noProof/>
                 <w:webHidden/>
               </w:rPr>
-              <w:instrText xml:space="preserve"> PAGEREF _Toc115137692 \h </w:instrText>
+              <w:instrText xml:space="preserve"> PAGEREF _Toc115247243 \h </w:instrText>
             </w:r>
             <w:r>
               <w:rPr>
@@ -725,7 +726,7 @@
                 <w:noProof/>
                 <w:webHidden/>
               </w:rPr>
-              <w:t>9</w:t>
+              <w:t>4</w:t>
             </w:r>
             <w:r>
               <w:rPr>
@@ -746,7 +747,7 @@
               <w:szCs w:val="22"/>
             </w:rPr>
           </w:pPr>
-          <w:hyperlink w:anchor="_Toc115137693" w:history="1">
+          <w:hyperlink w:anchor="_Toc115247244" w:history="1">
             <w:r>
               <w:rPr>
                 <w:rStyle w:val="Hyperlink"/>
@@ -789,7 +790,7 @@
                 <w:noProof/>
                 <w:webHidden/>
               </w:rPr>
-              <w:instrText xml:space="preserve"> PAGEREF _Toc115137693 \h </w:instrText>
+              <w:instrText xml:space="preserve"> PAGEREF _Toc115247244 \h </w:instrText>
             </w:r>
             <w:r>
               <w:rPr>
@@ -809,7 +810,7 @@
                 <w:noProof/>
                 <w:webHidden/>
               </w:rPr>
-              <w:t>9</w:t>
+              <w:t>4</w:t>
             </w:r>
             <w:r>
               <w:rPr>
@@ -830,7 +831,7 @@
               <w:szCs w:val="22"/>
             </w:rPr>
           </w:pPr>
-          <w:hyperlink w:anchor="_Toc115137694" w:history="1">
+          <w:hyperlink w:anchor="_Toc115247245" w:history="1">
             <w:r>
               <w:rPr>
                 <w:rStyle w:val="Hyperlink"/>
@@ -873,7 +874,7 @@
                 <w:noProof/>
                 <w:webHidden/>
               </w:rPr>
-              <w:instrText xml:space="preserve"> PAGEREF _Toc115137694 \h </w:instrText>
+              <w:instrText xml:space="preserve"> PAGEREF _Toc115247245 \h </w:instrText>
             </w:r>
             <w:r>
               <w:rPr>
@@ -893,7 +894,7 @@
                 <w:noProof/>
                 <w:webHidden/>
               </w:rPr>
-              <w:t>9</w:t>
+              <w:t>4</w:t>
             </w:r>
             <w:r>
               <w:rPr>
@@ -918,7 +919,7 @@
               <w:szCs w:val="22"/>
             </w:rPr>
           </w:pPr>
-          <w:hyperlink w:anchor="_Toc115137695" w:history="1">
+          <w:hyperlink w:anchor="_Toc115247246" w:history="1">
             <w:r>
               <w:rPr>
                 <w:rStyle w:val="Hyperlink"/>
@@ -961,7 +962,7 @@
                 <w:noProof/>
                 <w:webHidden/>
               </w:rPr>
-              <w:instrText xml:space="preserve"> PAGEREF _Toc115137695 \h </w:instrText>
+              <w:instrText xml:space="preserve"> PAGEREF _Toc115247246 \h </w:instrText>
             </w:r>
             <w:r>
               <w:rPr>
@@ -981,7 +982,7 @@
                 <w:noProof/>
                 <w:webHidden/>
               </w:rPr>
-              <w:t>11</w:t>
+              <w:t>6</w:t>
             </w:r>
             <w:r>
               <w:rPr>
@@ -1002,7 +1003,7 @@
               <w:szCs w:val="22"/>
             </w:rPr>
           </w:pPr>
-          <w:hyperlink w:anchor="_Toc115137696" w:history="1">
+          <w:hyperlink w:anchor="_Toc115247247" w:history="1">
             <w:r>
               <w:rPr>
                 <w:rStyle w:val="Hyperlink"/>
@@ -1024,7 +1025,7 @@
                 <w:rStyle w:val="Hyperlink"/>
                 <w:noProof/>
               </w:rPr>
-              <w:t>Conceitos: Lista Encadeada, Lista sequencial, TADs e arquivos</w:t>
+              <w:t>Conceitos Aplicados</w:t>
             </w:r>
             <w:r>
               <w:rPr>
@@ -1045,7 +1046,7 @@
                 <w:noProof/>
                 <w:webHidden/>
               </w:rPr>
-              <w:instrText xml:space="preserve"> PAGEREF _Toc115137696 \h </w:instrText>
+              <w:instrText xml:space="preserve"> PAGEREF _Toc115247247 \h </w:instrText>
             </w:r>
             <w:r>
               <w:rPr>
@@ -1065,7 +1066,7 @@
                 <w:noProof/>
                 <w:webHidden/>
               </w:rPr>
-              <w:t>11</w:t>
+              <w:t>6</w:t>
             </w:r>
             <w:r>
               <w:rPr>
@@ -1086,7 +1087,7 @@
               <w:szCs w:val="22"/>
             </w:rPr>
           </w:pPr>
-          <w:hyperlink w:anchor="_Toc115137697" w:history="1">
+          <w:hyperlink w:anchor="_Toc115247248" w:history="1">
             <w:r>
               <w:rPr>
                 <w:rStyle w:val="Hyperlink"/>
@@ -1129,7 +1130,7 @@
                 <w:noProof/>
                 <w:webHidden/>
               </w:rPr>
-              <w:instrText xml:space="preserve"> PAGEREF _Toc115137697 \h </w:instrText>
+              <w:instrText xml:space="preserve"> PAGEREF _Toc115247248 \h </w:instrText>
             </w:r>
             <w:r>
               <w:rPr>
@@ -1149,7 +1150,7 @@
                 <w:noProof/>
                 <w:webHidden/>
               </w:rPr>
-              <w:t>13</w:t>
+              <w:t>8</w:t>
             </w:r>
             <w:r>
               <w:rPr>
@@ -1174,7 +1175,7 @@
               <w:szCs w:val="22"/>
             </w:rPr>
           </w:pPr>
-          <w:hyperlink w:anchor="_Toc115137698" w:history="1">
+          <w:hyperlink w:anchor="_Toc115247249" w:history="1">
             <w:r>
               <w:rPr>
                 <w:rStyle w:val="Hyperlink"/>
@@ -1217,7 +1218,7 @@
                 <w:noProof/>
                 <w:webHidden/>
               </w:rPr>
-              <w:instrText xml:space="preserve"> PAGEREF _Toc115137698 \h </w:instrText>
+              <w:instrText xml:space="preserve"> PAGEREF _Toc115247249 \h </w:instrText>
             </w:r>
             <w:r>
               <w:rPr>
@@ -1237,7 +1238,7 @@
                 <w:noProof/>
                 <w:webHidden/>
               </w:rPr>
-              <w:t>22</w:t>
+              <w:t>18</w:t>
             </w:r>
             <w:r>
               <w:rPr>
@@ -1262,7 +1263,7 @@
               <w:szCs w:val="22"/>
             </w:rPr>
           </w:pPr>
-          <w:hyperlink w:anchor="_Toc115137702" w:history="1">
+          <w:hyperlink w:anchor="_Toc115247253" w:history="1">
             <w:r>
               <w:rPr>
                 <w:rStyle w:val="Hyperlink"/>
@@ -1305,7 +1306,7 @@
                 <w:noProof/>
                 <w:webHidden/>
               </w:rPr>
-              <w:instrText xml:space="preserve"> PAGEREF _Toc115137702 \h </w:instrText>
+              <w:instrText xml:space="preserve"> PAGEREF _Toc115247253 \h </w:instrText>
             </w:r>
             <w:r>
               <w:rPr>
@@ -1325,7 +1326,7 @@
                 <w:noProof/>
                 <w:webHidden/>
               </w:rPr>
-              <w:t>23</w:t>
+              <w:t>19</w:t>
             </w:r>
             <w:r>
               <w:rPr>
@@ -1350,7 +1351,7 @@
               <w:szCs w:val="22"/>
             </w:rPr>
           </w:pPr>
-          <w:hyperlink w:anchor="_Toc115137703" w:history="1">
+          <w:hyperlink w:anchor="_Toc115247254" w:history="1">
             <w:r>
               <w:rPr>
                 <w:rStyle w:val="Hyperlink"/>
@@ -1393,7 +1394,7 @@
                 <w:noProof/>
                 <w:webHidden/>
               </w:rPr>
-              <w:instrText xml:space="preserve"> PAGEREF _Toc115137703 \h </w:instrText>
+              <w:instrText xml:space="preserve"> PAGEREF _Toc115247254 \h </w:instrText>
             </w:r>
             <w:r>
               <w:rPr>
@@ -1413,7 +1414,7 @@
                 <w:noProof/>
                 <w:webHidden/>
               </w:rPr>
-              <w:t>24</w:t>
+              <w:t>20</w:t>
             </w:r>
             <w:r>
               <w:rPr>
@@ -1434,7 +1435,7 @@
               <w:szCs w:val="22"/>
             </w:rPr>
           </w:pPr>
-          <w:hyperlink w:anchor="_Toc115137704" w:history="1">
+          <w:hyperlink w:anchor="_Toc115247255" w:history="1">
             <w:r>
               <w:rPr>
                 <w:rStyle w:val="Hyperlink"/>
@@ -1477,7 +1478,7 @@
                 <w:noProof/>
                 <w:webHidden/>
               </w:rPr>
-              <w:instrText xml:space="preserve"> PAGEREF _Toc115137704 \h </w:instrText>
+              <w:instrText xml:space="preserve"> PAGEREF _Toc115247255 \h </w:instrText>
             </w:r>
             <w:r>
               <w:rPr>
@@ -1497,7 +1498,7 @@
                 <w:noProof/>
                 <w:webHidden/>
               </w:rPr>
-              <w:t>24</w:t>
+              <w:t>20</w:t>
             </w:r>
             <w:r>
               <w:rPr>
@@ -1518,7 +1519,7 @@
               <w:szCs w:val="22"/>
             </w:rPr>
           </w:pPr>
-          <w:hyperlink w:anchor="_Toc115137705" w:history="1">
+          <w:hyperlink w:anchor="_Toc115247256" w:history="1">
             <w:r>
               <w:rPr>
                 <w:rStyle w:val="Hyperlink"/>
@@ -1561,7 +1562,7 @@
                 <w:noProof/>
                 <w:webHidden/>
               </w:rPr>
-              <w:instrText xml:space="preserve"> PAGEREF _Toc115137705 \h </w:instrText>
+              <w:instrText xml:space="preserve"> PAGEREF _Toc115247256 \h </w:instrText>
             </w:r>
             <w:r>
               <w:rPr>
@@ -1581,7 +1582,7 @@
                 <w:noProof/>
                 <w:webHidden/>
               </w:rPr>
-              <w:t>25</w:t>
+              <w:t>21</w:t>
             </w:r>
             <w:r>
               <w:rPr>
@@ -1602,7 +1603,7 @@
               <w:szCs w:val="22"/>
             </w:rPr>
           </w:pPr>
-          <w:hyperlink w:anchor="_Toc115137708" w:history="1">
+          <w:hyperlink w:anchor="_Toc115247257" w:history="1">
             <w:r>
               <w:rPr>
                 <w:rStyle w:val="Hyperlink"/>
@@ -1645,7 +1646,7 @@
                 <w:noProof/>
                 <w:webHidden/>
               </w:rPr>
-              <w:instrText xml:space="preserve"> PAGEREF _Toc115137708 \h </w:instrText>
+              <w:instrText xml:space="preserve"> PAGEREF _Toc115247257 \h </w:instrText>
             </w:r>
             <w:r>
               <w:rPr>
@@ -1665,7 +1666,7 @@
                 <w:noProof/>
                 <w:webHidden/>
               </w:rPr>
-              <w:t>27</w:t>
+              <w:t>21</w:t>
             </w:r>
             <w:r>
               <w:rPr>
@@ -1686,7 +1687,7 @@
               <w:szCs w:val="22"/>
             </w:rPr>
           </w:pPr>
-          <w:hyperlink w:anchor="_Toc115137710" w:history="1">
+          <w:hyperlink w:anchor="_Toc115247258" w:history="1">
             <w:r>
               <w:rPr>
                 <w:rStyle w:val="Hyperlink"/>
@@ -1729,7 +1730,7 @@
                 <w:noProof/>
                 <w:webHidden/>
               </w:rPr>
-              <w:instrText xml:space="preserve"> PAGEREF _Toc115137710 \h </w:instrText>
+              <w:instrText xml:space="preserve"> PAGEREF _Toc115247258 \h </w:instrText>
             </w:r>
             <w:r>
               <w:rPr>
@@ -1749,7 +1750,7 @@
                 <w:noProof/>
                 <w:webHidden/>
               </w:rPr>
-              <w:t>27</w:t>
+              <w:t>21</w:t>
             </w:r>
             <w:r>
               <w:rPr>
@@ -1770,7 +1771,7 @@
               <w:szCs w:val="22"/>
             </w:rPr>
           </w:pPr>
-          <w:hyperlink w:anchor="_Toc115137712" w:history="1">
+          <w:hyperlink w:anchor="_Toc115247259" w:history="1">
             <w:r>
               <w:rPr>
                 <w:rStyle w:val="Hyperlink"/>
@@ -1813,7 +1814,7 @@
                 <w:noProof/>
                 <w:webHidden/>
               </w:rPr>
-              <w:instrText xml:space="preserve"> PAGEREF _Toc115137712 \h </w:instrText>
+              <w:instrText xml:space="preserve"> PAGEREF _Toc115247259 \h </w:instrText>
             </w:r>
             <w:r>
               <w:rPr>
@@ -1833,7 +1834,7 @@
                 <w:noProof/>
                 <w:webHidden/>
               </w:rPr>
-              <w:t>27</w:t>
+              <w:t>21</w:t>
             </w:r>
             <w:r>
               <w:rPr>
@@ -1854,7 +1855,7 @@
               <w:szCs w:val="22"/>
             </w:rPr>
           </w:pPr>
-          <w:hyperlink w:anchor="_Toc115137714" w:history="1">
+          <w:hyperlink w:anchor="_Toc115247260" w:history="1">
             <w:r>
               <w:rPr>
                 <w:rStyle w:val="Hyperlink"/>
@@ -1897,7 +1898,7 @@
                 <w:noProof/>
                 <w:webHidden/>
               </w:rPr>
-              <w:instrText xml:space="preserve"> PAGEREF _Toc115137714 \h </w:instrText>
+              <w:instrText xml:space="preserve"> PAGEREF _Toc115247260 \h </w:instrText>
             </w:r>
             <w:r>
               <w:rPr>
@@ -1917,7 +1918,7 @@
                 <w:noProof/>
                 <w:webHidden/>
               </w:rPr>
-              <w:t>28</w:t>
+              <w:t>21</w:t>
             </w:r>
             <w:r>
               <w:rPr>
@@ -1938,7 +1939,7 @@
               <w:szCs w:val="22"/>
             </w:rPr>
           </w:pPr>
-          <w:hyperlink w:anchor="_Toc115137716" w:history="1">
+          <w:hyperlink w:anchor="_Toc115247261" w:history="1">
             <w:r>
               <w:rPr>
                 <w:rStyle w:val="Hyperlink"/>
@@ -1981,7 +1982,7 @@
                 <w:noProof/>
                 <w:webHidden/>
               </w:rPr>
-              <w:instrText xml:space="preserve"> PAGEREF _Toc115137716 \h </w:instrText>
+              <w:instrText xml:space="preserve"> PAGEREF _Toc115247261 \h </w:instrText>
             </w:r>
             <w:r>
               <w:rPr>
@@ -2001,7 +2002,7 @@
                 <w:noProof/>
                 <w:webHidden/>
               </w:rPr>
-              <w:t>28</w:t>
+              <w:t>21</w:t>
             </w:r>
             <w:r>
               <w:rPr>
@@ -2022,7 +2023,7 @@
               <w:szCs w:val="22"/>
             </w:rPr>
           </w:pPr>
-          <w:hyperlink w:anchor="_Toc115137718" w:history="1">
+          <w:hyperlink w:anchor="_Toc115247262" w:history="1">
             <w:r>
               <w:rPr>
                 <w:rStyle w:val="Hyperlink"/>
@@ -2065,7 +2066,7 @@
                 <w:noProof/>
                 <w:webHidden/>
               </w:rPr>
-              <w:instrText xml:space="preserve"> PAGEREF _Toc115137718 \h </w:instrText>
+              <w:instrText xml:space="preserve"> PAGEREF _Toc115247262 \h </w:instrText>
             </w:r>
             <w:r>
               <w:rPr>
@@ -2085,7 +2086,7 @@
                 <w:noProof/>
                 <w:webHidden/>
               </w:rPr>
-              <w:t>28</w:t>
+              <w:t>21</w:t>
             </w:r>
             <w:r>
               <w:rPr>
@@ -2142,17 +2143,12 @@
         </w:numPr>
         <w:ind w:left="0" w:firstLine="0"/>
       </w:pPr>
-      <w:bookmarkStart w:id="1" w:name="_Toc115137691"/>
+      <w:bookmarkStart w:id="1" w:name="_Toc115247242"/>
       <w:r>
         <w:lastRenderedPageBreak/>
         <w:t>INTRODUÇÃO</w:t>
       </w:r>
       <w:bookmarkEnd w:id="1"/>
-    </w:p>
-    <w:p>
-      <w:pPr>
-        <w:ind w:firstLine="0"/>
-      </w:pPr>
     </w:p>
     <w:p>
       <w:pPr>
@@ -2212,7 +2208,7 @@
         </w:numPr>
         <w:ind w:firstLine="0"/>
       </w:pPr>
-      <w:bookmarkStart w:id="2" w:name="_Toc115137692"/>
+      <w:bookmarkStart w:id="2" w:name="_Toc115247243"/>
       <w:r>
         <w:t>Objetivo Geral</w:t>
       </w:r>
@@ -2220,11 +2216,6 @@
     </w:p>
     <w:p>
       <w:pPr>
-        <w:ind w:firstLine="0"/>
-      </w:pPr>
-    </w:p>
-    <w:p>
-      <w:pPr>
         <w:ind w:firstLine="1134"/>
       </w:pPr>
       <w:r>
@@ -2254,7 +2245,10 @@
         <w:t xml:space="preserve"> e Ponteiros</w:t>
       </w:r>
       <w:r>
-        <w:t>, utilizando a linguagem de C/C++</w:t>
+        <w:t xml:space="preserve">, utilizando a linguagem de </w:t>
+      </w:r>
+      <w:r>
+        <w:t>C++</w:t>
       </w:r>
       <w:r>
         <w:t xml:space="preserve"> para escrita dos códigos</w:t>
@@ -2277,16 +2271,11 @@
         </w:numPr>
         <w:ind w:firstLine="0"/>
       </w:pPr>
-      <w:bookmarkStart w:id="3" w:name="_Toc115137693"/>
+      <w:bookmarkStart w:id="3" w:name="_Toc115247244"/>
       <w:r>
         <w:t>Objetivos Específicos</w:t>
       </w:r>
       <w:bookmarkEnd w:id="3"/>
-    </w:p>
-    <w:p>
-      <w:pPr>
-        <w:ind w:firstLine="0"/>
-      </w:pPr>
     </w:p>
     <w:p>
       <w:pPr>
@@ -2419,252 +2408,176 @@
         </w:numPr>
         <w:ind w:firstLine="0"/>
       </w:pPr>
-      <w:bookmarkStart w:id="4" w:name="_Toc115137694"/>
+      <w:bookmarkStart w:id="4" w:name="_Toc115247245"/>
       <w:r>
         <w:t>Justificativa</w:t>
       </w:r>
       <w:bookmarkEnd w:id="4"/>
     </w:p>
     <w:p>
+      <w:r>
+        <w:t>Ao</w:t>
+      </w:r>
+      <w:r>
+        <w:t xml:space="preserve"> iniciar os estudos de Algoritmos e Estruturas de Dados I, vemos os seguintes conteúdos:</w:t>
+      </w:r>
+    </w:p>
+    <w:p>
+      <w:pPr>
+        <w:pStyle w:val="PargrafodaLista"/>
+        <w:numPr>
+          <w:ilvl w:val="0"/>
+          <w:numId w:val="7"/>
+        </w:numPr>
+      </w:pPr>
+      <w:r>
+        <w:t>Ponteiros</w:t>
+      </w:r>
+    </w:p>
+    <w:p>
+      <w:pPr>
+        <w:pStyle w:val="PargrafodaLista"/>
+        <w:numPr>
+          <w:ilvl w:val="0"/>
+          <w:numId w:val="7"/>
+        </w:numPr>
+      </w:pPr>
+      <w:proofErr w:type="spellStart"/>
+      <w:r>
+        <w:t>TADs</w:t>
+      </w:r>
+      <w:proofErr w:type="spellEnd"/>
+    </w:p>
+    <w:p>
+      <w:pPr>
+        <w:pStyle w:val="PargrafodaLista"/>
+        <w:numPr>
+          <w:ilvl w:val="0"/>
+          <w:numId w:val="7"/>
+        </w:numPr>
+      </w:pPr>
+      <w:r>
+        <w:t>Manipulação de Arquivos</w:t>
+      </w:r>
+    </w:p>
+    <w:p>
+      <w:pPr>
+        <w:pStyle w:val="PargrafodaLista"/>
+        <w:numPr>
+          <w:ilvl w:val="0"/>
+          <w:numId w:val="7"/>
+        </w:numPr>
+      </w:pPr>
+      <w:r>
+        <w:t>Listas:</w:t>
+      </w:r>
+    </w:p>
+    <w:p>
+      <w:pPr>
+        <w:pStyle w:val="PargrafodaLista"/>
+        <w:numPr>
+          <w:ilvl w:val="1"/>
+          <w:numId w:val="7"/>
+        </w:numPr>
+      </w:pPr>
+      <w:r>
+        <w:t>Lista com Arranjo</w:t>
+      </w:r>
+    </w:p>
+    <w:p>
+      <w:pPr>
+        <w:pStyle w:val="PargrafodaLista"/>
+        <w:numPr>
+          <w:ilvl w:val="1"/>
+          <w:numId w:val="7"/>
+        </w:numPr>
+      </w:pPr>
+      <w:r>
+        <w:t>Lista Encadeada</w:t>
+      </w:r>
+    </w:p>
+    <w:p>
       <w:pPr>
         <w:rPr>
           <w:color w:val="FF0000"/>
         </w:rPr>
       </w:pPr>
-    </w:p>
-    <w:p>
-      <w:pPr>
-        <w:ind w:firstLine="1134"/>
+      <w:r>
+        <w:lastRenderedPageBreak/>
+        <w:t>Vemos em ponteiros, a manipulação de valores da variável por meio do endereço de memória</w:t>
+      </w:r>
+      <w:r>
+        <w:t xml:space="preserve">, utilizando ponteiros. Vemos em arquivos, os comandos básicos de leitura e gravação de dados em um arquivo por meio de objetos da biblioteca </w:t>
+      </w:r>
+      <w:proofErr w:type="spellStart"/>
+      <w:r>
+        <w:rPr>
+          <w:i/>
+        </w:rPr>
+        <w:t>fstream</w:t>
+      </w:r>
+      <w:proofErr w:type="spellEnd"/>
+      <w:r>
+        <w:t xml:space="preserve">, o </w:t>
+      </w:r>
+      <w:proofErr w:type="spellStart"/>
+      <w:r>
+        <w:rPr>
+          <w:i/>
+        </w:rPr>
+        <w:t>ifstream</w:t>
+      </w:r>
+      <w:proofErr w:type="spellEnd"/>
+      <w:r>
+        <w:t xml:space="preserve"> para leitura e o </w:t>
+      </w:r>
+      <w:proofErr w:type="spellStart"/>
+      <w:r>
+        <w:rPr>
+          <w:i/>
+        </w:rPr>
+        <w:t>ofstream</w:t>
+      </w:r>
+      <w:proofErr w:type="spellEnd"/>
+      <w:r>
+        <w:t xml:space="preserve"> para gravação.</w:t>
+      </w:r>
+    </w:p>
+    <w:p>
+      <w:pPr>
         <w:rPr>
           <w:color w:val="FF0000"/>
         </w:rPr>
       </w:pPr>
       <w:r>
-        <w:rPr>
-          <w:color w:val="FF0000"/>
-        </w:rPr>
-        <w:t xml:space="preserve">Quando se aprende sobre Estruturas de Dados, vemos o conteúdo </w:t>
-      </w:r>
-      <w:r>
-        <w:rPr>
-          <w:color w:val="FF0000"/>
-        </w:rPr>
-        <w:t xml:space="preserve">a respeito de </w:t>
-      </w:r>
-      <w:r>
-        <w:rPr>
-          <w:color w:val="FF0000"/>
-        </w:rPr>
-        <w:t>P</w:t>
-      </w:r>
-      <w:r>
-        <w:rPr>
-          <w:color w:val="FF0000"/>
-        </w:rPr>
-        <w:t xml:space="preserve">onteiros, e o conteúdo de Manipulação de Arquivos, vemos o </w:t>
-      </w:r>
-      <w:proofErr w:type="spellStart"/>
-      <w:proofErr w:type="gramStart"/>
-      <w:r>
-        <w:rPr>
-          <w:i/>
-          <w:iCs/>
-          <w:color w:val="FF0000"/>
-        </w:rPr>
-        <w:t>ifstream</w:t>
-      </w:r>
-      <w:proofErr w:type="spellEnd"/>
-      <w:r>
-        <w:rPr>
-          <w:color w:val="FF0000"/>
-        </w:rPr>
-        <w:t>(</w:t>
-      </w:r>
-      <w:proofErr w:type="gramEnd"/>
-      <w:r>
-        <w:rPr>
-          <w:color w:val="FF0000"/>
-        </w:rPr>
-        <w:t xml:space="preserve">usado para a </w:t>
-      </w:r>
-      <w:r>
-        <w:rPr>
-          <w:color w:val="FF0000"/>
-        </w:rPr>
-        <w:t>leitura</w:t>
-      </w:r>
-      <w:r>
-        <w:rPr>
-          <w:color w:val="FF0000"/>
-        </w:rPr>
-        <w:t xml:space="preserve"> de um arquivo</w:t>
-      </w:r>
-      <w:r>
-        <w:rPr>
-          <w:color w:val="FF0000"/>
-        </w:rPr>
-        <w:t xml:space="preserve">) e o </w:t>
-      </w:r>
-      <w:proofErr w:type="spellStart"/>
-      <w:r>
-        <w:rPr>
-          <w:i/>
-          <w:iCs/>
-          <w:color w:val="FF0000"/>
-        </w:rPr>
-        <w:t>ofstream</w:t>
-      </w:r>
-      <w:proofErr w:type="spellEnd"/>
-      <w:r>
-        <w:rPr>
-          <w:color w:val="FF0000"/>
-        </w:rPr>
-        <w:t>(</w:t>
-      </w:r>
-      <w:r>
-        <w:rPr>
-          <w:color w:val="FF0000"/>
-        </w:rPr>
-        <w:t>usado para escrever em um arquivo</w:t>
-      </w:r>
-      <w:r>
-        <w:rPr>
-          <w:color w:val="FF0000"/>
-        </w:rPr>
-        <w:t xml:space="preserve">), ambos são objetos básicos da biblioteca </w:t>
-      </w:r>
-      <w:proofErr w:type="spellStart"/>
-      <w:r>
-        <w:rPr>
-          <w:i/>
-          <w:iCs/>
-          <w:color w:val="FF0000"/>
-        </w:rPr>
-        <w:t>fstream</w:t>
-      </w:r>
-      <w:proofErr w:type="spellEnd"/>
-      <w:r>
-        <w:rPr>
-          <w:color w:val="FF0000"/>
-        </w:rPr>
-        <w:t xml:space="preserve">, que tem finalidade de </w:t>
-      </w:r>
-      <w:r>
-        <w:rPr>
-          <w:color w:val="FF0000"/>
-        </w:rPr>
-        <w:lastRenderedPageBreak/>
-        <w:t>manipulação de</w:t>
-      </w:r>
-      <w:r>
-        <w:rPr>
-          <w:color w:val="FF0000"/>
-        </w:rPr>
-        <w:t xml:space="preserve"> arquivos</w:t>
-      </w:r>
-      <w:r>
-        <w:rPr>
-          <w:color w:val="FF0000"/>
-        </w:rPr>
-        <w:t>. O código inteiro foi escrito</w:t>
-      </w:r>
-      <w:r>
-        <w:rPr>
-          <w:color w:val="FF0000"/>
-        </w:rPr>
-        <w:t xml:space="preserve"> na linguagem C/C++</w:t>
-      </w:r>
-      <w:r>
-        <w:rPr>
-          <w:color w:val="FF0000"/>
-        </w:rPr>
-        <w:t>, com maior foco na linguagem C++</w:t>
-      </w:r>
-      <w:r>
-        <w:rPr>
-          <w:color w:val="FF0000"/>
-        </w:rPr>
-        <w:t>.</w:t>
-      </w:r>
-      <w:r>
-        <w:rPr>
-          <w:color w:val="FF0000"/>
-        </w:rPr>
-        <w:t xml:space="preserve"> </w:t>
-      </w:r>
-    </w:p>
-    <w:p>
-      <w:pPr>
-        <w:ind w:firstLine="1134"/>
-        <w:rPr>
-          <w:color w:val="FF0000"/>
-        </w:rPr>
-      </w:pPr>
-      <w:r>
-        <w:rPr>
-          <w:color w:val="FF0000"/>
-        </w:rPr>
-        <w:t xml:space="preserve">Posteriormente vemos o conteúdo </w:t>
-      </w:r>
-      <w:r>
-        <w:rPr>
-          <w:color w:val="FF0000"/>
-        </w:rPr>
-        <w:t xml:space="preserve">Estruturas de Dados mesmo, a começar pela estrutura </w:t>
-      </w:r>
-      <w:r>
-        <w:rPr>
-          <w:color w:val="FF0000"/>
-        </w:rPr>
-        <w:t>de Lista</w:t>
-      </w:r>
-      <w:r>
-        <w:rPr>
-          <w:color w:val="FF0000"/>
-        </w:rPr>
-        <w:t>s</w:t>
-      </w:r>
-      <w:r>
-        <w:rPr>
-          <w:color w:val="FF0000"/>
-        </w:rPr>
-        <w:t>,</w:t>
-      </w:r>
-      <w:r>
-        <w:rPr>
-          <w:color w:val="FF0000"/>
-        </w:rPr>
-        <w:t xml:space="preserve"> </w:t>
-      </w:r>
-      <w:r>
-        <w:rPr>
-          <w:color w:val="FF0000"/>
-        </w:rPr>
-        <w:t>essas listas possuem itens, e o que varia dessas listas, são os tipos de itens que serão inseridos. I</w:t>
-      </w:r>
-      <w:r>
-        <w:rPr>
-          <w:color w:val="FF0000"/>
-        </w:rPr>
+        <w:t>Posteriormente vemos um conteúdo mais amplo de listas,</w:t>
+      </w:r>
+      <w:r>
+        <w:t xml:space="preserve"> que consiste na inserção de itens em uma lista, uma estrutura sendo inserida dentro de outra, semelhante a POO (Program</w:t>
+      </w:r>
+      <w:r>
+        <w:t xml:space="preserve">ação Orientada a Objetos). </w:t>
+      </w:r>
+      <w:r>
+        <w:t>I</w:t>
+      </w:r>
+      <w:r>
         <w:t xml:space="preserve">nicialmente </w:t>
       </w:r>
       <w:r>
-        <w:rPr>
-          <w:color w:val="FF0000"/>
-        </w:rPr>
-        <w:t>nos é apresentado</w:t>
-      </w:r>
-      <w:r>
-        <w:rPr>
-          <w:color w:val="FF0000"/>
-        </w:rPr>
-        <w:t xml:space="preserve"> dois tipos</w:t>
-      </w:r>
-      <w:r>
-        <w:rPr>
-          <w:color w:val="FF0000"/>
-        </w:rPr>
-        <w:t xml:space="preserve"> de lista.</w:t>
+        <w:t xml:space="preserve">são </w:t>
+      </w:r>
+      <w:r>
+        <w:t>apresentado</w:t>
+      </w:r>
+      <w:r>
+        <w:t xml:space="preserve">s </w:t>
+      </w:r>
+      <w:r>
+        <w:t>dois tipos</w:t>
+      </w:r>
+      <w:r>
+        <w:t xml:space="preserve"> de lista:</w:t>
       </w:r>
     </w:p>
     <w:p>
@@ -2675,50 +2588,32 @@
           <w:numId w:val="6"/>
         </w:numPr>
         <w:ind w:left="1276" w:firstLine="0"/>
-        <w:rPr>
-          <w:color w:val="FF0000"/>
-        </w:rPr>
-      </w:pPr>
-      <w:r>
-        <w:rPr>
-          <w:color w:val="FF0000"/>
-        </w:rPr>
+      </w:pPr>
+      <w:r>
         <w:t>A lista</w:t>
       </w:r>
       <w:r>
-        <w:rPr>
-          <w:color w:val="FF0000"/>
-        </w:rPr>
-        <w:t xml:space="preserve"> sequencial que é com alocação estática</w:t>
-      </w:r>
-      <w:r>
-        <w:rPr>
-          <w:color w:val="FF0000"/>
-        </w:rPr>
+        <w:t xml:space="preserve"> </w:t>
+      </w:r>
+      <w:r>
+        <w:t xml:space="preserve">com arranjo, também chamada de lista </w:t>
+      </w:r>
+      <w:r>
+        <w:t>sequencial que é com alocação estática</w:t>
+      </w:r>
+      <w:r>
         <w:t>,</w:t>
       </w:r>
       <w:r>
-        <w:rPr>
-          <w:color w:val="FF0000"/>
-        </w:rPr>
         <w:t xml:space="preserve"> </w:t>
       </w:r>
       <w:r>
-        <w:rPr>
-          <w:color w:val="FF0000"/>
-        </w:rPr>
         <w:t>ou seja, possui um limite pré-definido, podendo ter</w:t>
       </w:r>
       <w:r>
-        <w:rPr>
-          <w:color w:val="FF0000"/>
-        </w:rPr>
         <w:t xml:space="preserve"> um número limitado de itens</w:t>
       </w:r>
       <w:r>
-        <w:rPr>
-          <w:color w:val="FF0000"/>
-        </w:rPr>
         <w:t>.</w:t>
       </w:r>
     </w:p>
@@ -2730,135 +2625,109 @@
           <w:numId w:val="6"/>
         </w:numPr>
         <w:ind w:left="1276" w:firstLine="0"/>
-        <w:rPr>
-          <w:color w:val="FF0000"/>
-        </w:rPr>
-      </w:pPr>
-      <w:r>
-        <w:rPr>
-          <w:color w:val="FF0000"/>
-        </w:rPr>
+      </w:pPr>
+      <w:r>
         <w:t>A lista</w:t>
       </w:r>
       <w:r>
-        <w:rPr>
-          <w:color w:val="FF0000"/>
-        </w:rPr>
-        <w:t xml:space="preserve"> encadeada com alocação dinâmica</w:t>
-      </w:r>
-      <w:r>
-        <w:rPr>
-          <w:color w:val="FF0000"/>
-        </w:rPr>
+        <w:t xml:space="preserve"> encadeada </w:t>
+      </w:r>
+      <w:r>
+        <w:t xml:space="preserve">ou lista com ponteiro que é a </w:t>
+      </w:r>
+      <w:r>
+        <w:t>com alocação dinâmica</w:t>
+      </w:r>
+      <w:r>
         <w:t>, ou seja, não possui um limite pré-definido podendo ter</w:t>
       </w:r>
       <w:r>
-        <w:rPr>
-          <w:color w:val="FF0000"/>
-        </w:rPr>
         <w:t xml:space="preserve"> um número</w:t>
       </w:r>
       <w:r>
-        <w:rPr>
-          <w:color w:val="FF0000"/>
-        </w:rPr>
         <w:t xml:space="preserve"> infinito</w:t>
       </w:r>
       <w:r>
-        <w:rPr>
-          <w:color w:val="FF0000"/>
-        </w:rPr>
         <w:t xml:space="preserve"> de</w:t>
       </w:r>
       <w:r>
-        <w:rPr>
-          <w:color w:val="FF0000"/>
-        </w:rPr>
         <w:t xml:space="preserve"> itens</w:t>
       </w:r>
       <w:r>
-        <w:rPr>
-          <w:color w:val="FF0000"/>
-        </w:rPr>
         <w:t>.</w:t>
       </w:r>
     </w:p>
     <w:p>
       <w:pPr>
         <w:ind w:firstLine="1134"/>
-        <w:rPr>
-          <w:color w:val="FF0000"/>
-        </w:rPr>
-      </w:pPr>
-      <w:r>
-        <w:rPr>
-          <w:color w:val="FF0000"/>
-        </w:rPr>
+      </w:pPr>
+      <w:r>
         <w:t xml:space="preserve">A princípio </w:t>
       </w:r>
       <w:r>
-        <w:rPr>
-          <w:color w:val="FF0000"/>
-        </w:rPr>
+        <w:t xml:space="preserve">ambas </w:t>
+      </w:r>
+      <w:r>
         <w:t>são aplicados de forma individual</w:t>
       </w:r>
       <w:r>
-        <w:rPr>
-          <w:color w:val="FF0000"/>
-        </w:rPr>
-        <w:t>, porém no trabalho, devemos cadastrar funcionários em uma lista encadeada, e devemos atribuir um ou mais projetos já cadastrados em uma lista sequencial a esse funcionário</w:t>
-      </w:r>
-      <w:r>
-        <w:rPr>
-          <w:color w:val="FF0000"/>
-        </w:rPr>
+        <w:t xml:space="preserve">, porém no trabalho, </w:t>
+      </w:r>
+      <w:r>
+        <w:t xml:space="preserve">é exigido que usemos as duas juntas, antes </w:t>
+      </w:r>
+      <w:r>
+        <w:t>devemos cadastrar funcionários em uma lis</w:t>
+      </w:r>
+      <w:r>
+        <w:t xml:space="preserve">ta encadeada, e devemos criar uma lista sequencial dentro de cada funcionário, para cadastrar </w:t>
+      </w:r>
+      <w:r>
+        <w:t xml:space="preserve">projetos </w:t>
+      </w:r>
+      <w:r>
+        <w:t>par</w:t>
+      </w:r>
+      <w:r>
+        <w:t>a esse funcionário</w:t>
+      </w:r>
+      <w:r>
         <w:t xml:space="preserve"> que está na lista encadeada</w:t>
       </w:r>
       <w:r>
-        <w:rPr>
-          <w:color w:val="FF0000"/>
-        </w:rPr>
         <w:t>.</w:t>
       </w:r>
     </w:p>
     <w:p>
       <w:pPr>
         <w:ind w:firstLine="1134"/>
-        <w:rPr>
-          <w:color w:val="FF0000"/>
-        </w:rPr>
-      </w:pPr>
-      <w:r>
-        <w:rPr>
-          <w:color w:val="FF0000"/>
-        </w:rPr>
-        <w:t xml:space="preserve">Os 4 conteúdos foram aplicados para realização do trabalho, criando um minissistema que nos permite cadastrar </w:t>
-      </w:r>
-      <w:r>
-        <w:rPr>
-          <w:color w:val="FF0000"/>
-        </w:rPr>
+      </w:pPr>
+      <w:r>
+        <w:t>Os</w:t>
+      </w:r>
+      <w:r>
+        <w:t xml:space="preserve"> conteúdos foram aplicados para realização do trabalho, criando um minissistema que nos permite cadastrar </w:t>
+      </w:r>
+      <w:r>
         <w:t xml:space="preserve">e excluir </w:t>
       </w:r>
       <w:r>
-        <w:rPr>
-          <w:color w:val="FF0000"/>
-        </w:rPr>
         <w:t>funcionários</w:t>
       </w:r>
       <w:r>
-        <w:rPr>
-          <w:color w:val="FF0000"/>
-        </w:rPr>
-        <w:t>, atribuir e retirar projetos ao funcionário, e calcular e imprimir o contracheque.</w:t>
-      </w:r>
-    </w:p>
-    <w:p>
-      <w:pPr>
-        <w:rPr>
-          <w:color w:val="FF0000"/>
-        </w:rPr>
-      </w:pPr>
+        <w:t>, adicionar</w:t>
+      </w:r>
+      <w:r>
+        <w:t xml:space="preserve"> e retirar projetos ao funcionário, e calcular e imprimir o contracheque.</w:t>
+      </w:r>
+    </w:p>
+    <w:p>
+      <w:pPr>
+        <w:ind w:firstLine="1134"/>
+      </w:pPr>
+      <w:r>
+        <w:t>Tendo isso tudo em vista, o trabalho foi exigido para que seja possível desenvolver o raciocínio lógico quanto a aplicação dessas estruturas em conjunto.</w:t>
+      </w:r>
       <w:r>
         <w:rPr>
           <w:color w:val="FF0000"/>
@@ -2875,7 +2744,7 @@
         </w:numPr>
         <w:ind w:left="0" w:firstLine="0"/>
       </w:pPr>
-      <w:bookmarkStart w:id="5" w:name="_Toc115137695"/>
+      <w:bookmarkStart w:id="5" w:name="_Toc115247246"/>
       <w:r>
         <w:lastRenderedPageBreak/>
         <w:t>DESENVOLVIMENTO</w:t>
@@ -2884,12 +2753,7 @@
     </w:p>
     <w:p>
       <w:pPr>
-        <w:ind w:firstLine="0"/>
-      </w:pPr>
-    </w:p>
-    <w:p>
-      <w:pPr>
-        <w:ind w:firstLine="0"/>
+        <w:ind w:firstLine="1134"/>
       </w:pPr>
       <w:r>
         <w:t>Nest</w:t>
@@ -2904,7 +2768,16 @@
         <w:t>seção do documento</w:t>
       </w:r>
       <w:r>
-        <w:t xml:space="preserve"> é apresentado o desenvolvimento do trabalho</w:t>
+        <w:t xml:space="preserve"> é apresentado</w:t>
+      </w:r>
+      <w:r>
+        <w:t>, os conceitos aprendidos e</w:t>
+      </w:r>
+      <w:r>
+        <w:t xml:space="preserve"> o desenvolvimento do trabalho</w:t>
+      </w:r>
+      <w:r>
+        <w:t xml:space="preserve"> em si, na linguagem C++</w:t>
       </w:r>
       <w:r>
         <w:t>.</w:t>
@@ -2924,21 +2797,32 @@
         </w:numPr>
         <w:ind w:firstLine="0"/>
       </w:pPr>
-      <w:bookmarkStart w:id="6" w:name="_Toc115137696"/>
-      <w:r>
-        <w:t xml:space="preserve">Conceitos: </w:t>
-      </w:r>
-      <w:r>
-        <w:t>Lista Encadeada</w:t>
+      <w:bookmarkStart w:id="6" w:name="_Toc115247247"/>
+      <w:bookmarkStart w:id="7" w:name="_GoBack"/>
+      <w:bookmarkEnd w:id="7"/>
+      <w:r>
+        <w:t>Conceitos</w:t>
+      </w:r>
+      <w:r>
+        <w:t xml:space="preserve"> Aplicados</w:t>
+      </w:r>
+      <w:bookmarkEnd w:id="6"/>
+    </w:p>
+    <w:p>
+      <w:r>
+        <w:t xml:space="preserve">Explicação sucinta dos conceitos de </w:t>
+      </w:r>
+      <w:r>
+        <w:t>Lista Encadeada, Lista sequencial</w:t>
       </w:r>
       <w:r>
         <w:t xml:space="preserve">, </w:t>
       </w:r>
       <w:r>
-        <w:t>Lista sequencial</w:t>
-      </w:r>
-      <w:r>
-        <w:t xml:space="preserve">, </w:t>
+        <w:t>arquivos e Tipos Abstratos de Dados</w:t>
+      </w:r>
+      <w:r>
+        <w:t>(</w:t>
       </w:r>
       <w:proofErr w:type="spellStart"/>
       <w:r>
@@ -2946,105 +2830,181 @@
       </w:r>
       <w:proofErr w:type="spellEnd"/>
       <w:r>
-        <w:t xml:space="preserve"> e arquivos</w:t>
-      </w:r>
-      <w:bookmarkEnd w:id="6"/>
+        <w:t>)</w:t>
+      </w:r>
+      <w:r>
+        <w:t>.</w:t>
+      </w:r>
+    </w:p>
+    <w:p/>
+    <w:p>
+      <w:pPr>
+        <w:pStyle w:val="PargrafodaLista"/>
+        <w:numPr>
+          <w:ilvl w:val="2"/>
+          <w:numId w:val="1"/>
+        </w:numPr>
+      </w:pPr>
+      <w:r>
+        <w:t>Tipos Abstratos de Dados</w:t>
+      </w:r>
     </w:p>
     <w:p>
       <w:pPr>
         <w:ind w:firstLine="1134"/>
       </w:pPr>
       <w:r>
-        <w:t>Aqui falo de forma bem superficial o que contém no meu programa.</w:t>
-      </w:r>
-    </w:p>
-    <w:p>
-      <w:pPr>
-        <w:ind w:firstLine="1134"/>
-      </w:pPr>
-      <w:r>
-        <w:t xml:space="preserve">Sobre as </w:t>
+        <w:t>A</w:t>
+      </w:r>
+      <w:r>
+        <w:t xml:space="preserve">s estruturas utilizadas como </w:t>
+      </w:r>
+      <w:r>
+        <w:t>registro</w:t>
+      </w:r>
+      <w:r>
+        <w:t xml:space="preserve"> para criação de objetos, e as funções de manipulação dessas estruturas</w:t>
+      </w:r>
+      <w:r>
+        <w:t>, ambas compõem uma TAD</w:t>
+      </w:r>
+      <w:r>
+        <w:t xml:space="preserve">. </w:t>
+      </w:r>
+      <w:r>
+        <w:t>D</w:t>
+      </w:r>
+      <w:r>
+        <w:t xml:space="preserve">eclaramos </w:t>
+      </w:r>
+      <w:r>
+        <w:t xml:space="preserve">esses modelos </w:t>
+      </w:r>
+      <w:r>
+        <w:t xml:space="preserve">como </w:t>
       </w:r>
       <w:proofErr w:type="spellStart"/>
       <w:r>
-        <w:t>TADs</w:t>
+        <w:rPr>
+          <w:i/>
+        </w:rPr>
+        <w:t>structs</w:t>
       </w:r>
       <w:proofErr w:type="spellEnd"/>
       <w:r>
-        <w:t xml:space="preserve">, Tipos Abstratos de Dados, em C++ às declaramos como </w:t>
+        <w:t>, elas</w:t>
+      </w:r>
+      <w:r>
+        <w:t xml:space="preserve"> são representações de qualquer coisa </w:t>
+      </w:r>
+      <w:r>
+        <w:t xml:space="preserve">no mundo real, sendo ela lógica, abstrata </w:t>
+      </w:r>
+      <w:r>
+        <w:t>ou física, como por exemplo uma pessoa, que é algo físico, ou um filme digital,</w:t>
+      </w:r>
+      <w:r>
+        <w:t xml:space="preserve"> que é algo lógico/abstrato</w:t>
+      </w:r>
+      <w:r>
+        <w:t>, veja o exemplo na figura 1</w:t>
+      </w:r>
+      <w:r>
+        <w:t>. Cada um tem</w:t>
+      </w:r>
+      <w:r>
+        <w:t xml:space="preserve"> suas características específicas</w:t>
+      </w:r>
+      <w:r>
+        <w:t>, u</w:t>
+      </w:r>
+      <w:r>
+        <w:t>ma pessoa</w:t>
+      </w:r>
+      <w:r>
+        <w:t xml:space="preserve"> nome, </w:t>
+      </w:r>
+      <w:r>
+        <w:t>sexo, idade,</w:t>
+      </w:r>
+      <w:r>
+        <w:t xml:space="preserve"> CPF</w:t>
+      </w:r>
+      <w:r>
+        <w:t xml:space="preserve">, altura, dentre outras, e um filme </w:t>
+      </w:r>
+      <w:r>
+        <w:t xml:space="preserve">título, linguagem, </w:t>
+      </w:r>
+      <w:r>
+        <w:t>elenco, personagens, duração, categoria, ano de lançamento, de</w:t>
+      </w:r>
+      <w:r>
+        <w:t>ntre outros, e tudo isso pode</w:t>
+      </w:r>
+      <w:r>
+        <w:t xml:space="preserve"> </w:t>
+      </w:r>
+      <w:r>
+        <w:t>ser definida den</w:t>
+      </w:r>
+      <w:r>
+        <w:t xml:space="preserve">tro de uma </w:t>
       </w:r>
       <w:proofErr w:type="spellStart"/>
       <w:r>
+        <w:t>struct</w:t>
+      </w:r>
+      <w:proofErr w:type="spellEnd"/>
+      <w:r>
+        <w:t xml:space="preserve"> </w:t>
+      </w:r>
+      <w:r>
+        <w:t>p</w:t>
+      </w:r>
+      <w:r>
+        <w:t xml:space="preserve">ara cada um deles. Resumindo uma </w:t>
+      </w:r>
+      <w:proofErr w:type="spellStart"/>
+      <w:r>
+        <w:t>Struct</w:t>
+      </w:r>
+      <w:proofErr w:type="spellEnd"/>
+      <w:r>
+        <w:t xml:space="preserve"> é uma espécie de </w:t>
+      </w:r>
+      <w:r>
+        <w:t xml:space="preserve">variável </w:t>
+      </w:r>
+      <w:r>
+        <w:t xml:space="preserve">modelo para cadastrar diferentes itens, dentro de um software escrito em C/C++. Acompanhado das </w:t>
+      </w:r>
+      <w:proofErr w:type="spellStart"/>
+      <w:r>
         <w:t>structs</w:t>
       </w:r>
       <w:proofErr w:type="spellEnd"/>
       <w:r>
-        <w:t xml:space="preserve">, ou estruturas de Dados acompanhados com funções para manipular a mesma. </w:t>
-      </w:r>
-      <w:proofErr w:type="spellStart"/>
-      <w:r>
-        <w:t>Structs</w:t>
-      </w:r>
-      <w:proofErr w:type="spellEnd"/>
-      <w:r>
-        <w:t xml:space="preserve"> são representações de qualquer coisa no mundo real, sendo ela lógica ou física, como por exemplo uma pessoa, que é algo físico, ou um filme digital, cada um com suas características específicas</w:t>
-      </w:r>
-      <w:r>
-        <w:t xml:space="preserve">. Uma pessoa tem sexo, idade, nome, altura, dentre outras, e um filme tem o elenco, personagens, duração, categoria, ano de lançamento, dentre outros, e tudo isso poderia estar dentro de uma </w:t>
-      </w:r>
-      <w:proofErr w:type="spellStart"/>
-      <w:r>
-        <w:t>struct</w:t>
-      </w:r>
-      <w:proofErr w:type="spellEnd"/>
-      <w:r>
-        <w:t xml:space="preserve"> definida para cada um deles. Resumindo uma </w:t>
-      </w:r>
-      <w:proofErr w:type="spellStart"/>
-      <w:r>
-        <w:t>Struct</w:t>
-      </w:r>
-      <w:proofErr w:type="spellEnd"/>
-      <w:r>
-        <w:t xml:space="preserve"> é uma espécie de modelo para cadastrar diferentes itens, que tem características comuns, em uma lista, dentro de um software escrito em C/C++. Acompanhado das </w:t>
-      </w:r>
-      <w:proofErr w:type="spellStart"/>
-      <w:r>
-        <w:t>structs</w:t>
-      </w:r>
-      <w:proofErr w:type="spellEnd"/>
-      <w:r>
-        <w:t xml:space="preserve"> temos as funções para manipulação dos dados dessa lista, e desses itens. Juntos eles compõem o que chamamos de TAD.</w:t>
-      </w:r>
-    </w:p>
-    <w:p>
-      <w:pPr>
-        <w:ind w:firstLine="0"/>
-      </w:pPr>
-    </w:p>
-    <w:p>
-      <w:pPr>
-        <w:ind w:firstLine="0"/>
-        <w:jc w:val="center"/>
-      </w:pPr>
-      <w:r>
-        <w:t>Figura 1 – Lista Sequencial</w:t>
-      </w:r>
-    </w:p>
-    <w:p>
-      <w:pPr>
-        <w:ind w:firstLine="0"/>
-        <w:jc w:val="center"/>
-      </w:pPr>
-      <w:r>
-        <w:rPr>
-          <w:noProof/>
-        </w:rPr>
+        <w:t xml:space="preserve"> temos as funções para manipulação dos dados dessa lista, e desses itens</w:t>
+      </w:r>
+      <w:r>
+        <w:t>, que será visto no próximo tópico</w:t>
+      </w:r>
+      <w:r>
+        <w:t>.</w:t>
+      </w:r>
+    </w:p>
+    <w:p>
+      <w:pPr>
+        <w:ind w:firstLine="0"/>
+        <w:jc w:val="center"/>
+      </w:pPr>
+      <w:r>
         <w:drawing>
-          <wp:inline distT="0" distB="0" distL="0" distR="0" wp14:anchorId="3B2E61E0" wp14:editId="4609467C">
-            <wp:extent cx="4915815" cy="1293636"/>
-            <wp:effectExtent l="0" t="0" r="0" b="1905"/>
-            <wp:docPr id="3" name="Imagem 3"/>
+          <wp:inline distT="0" distB="0" distL="0" distR="0" wp14:anchorId="2B5704E5" wp14:editId="44638781">
+            <wp:extent cx="2705478" cy="2943636"/>
+            <wp:effectExtent l="0" t="0" r="0" b="9525"/>
+            <wp:docPr id="30" name="Imagem 30"/>
             <wp:cNvGraphicFramePr>
               <a:graphicFrameLocks xmlns:a="http://schemas.openxmlformats.org/drawingml/2006/main" noChangeAspect="1"/>
             </wp:cNvGraphicFramePr>
@@ -3064,6 +3024,162 @@
                   <pic:spPr>
                     <a:xfrm>
                       <a:off x="0" y="0"/>
+                      <a:ext cx="2705478" cy="2943636"/>
+                    </a:xfrm>
+                    <a:prstGeom prst="rect">
+                      <a:avLst/>
+                    </a:prstGeom>
+                  </pic:spPr>
+                </pic:pic>
+              </a:graphicData>
+            </a:graphic>
+          </wp:inline>
+        </w:drawing>
+      </w:r>
+    </w:p>
+    <w:p>
+      <w:pPr>
+        <w:ind w:right="2408" w:firstLine="0"/>
+        <w:jc w:val="right"/>
+        <w:rPr>
+          <w:sz w:val="18"/>
+        </w:rPr>
+      </w:pPr>
+      <w:r>
+        <w:rPr>
+          <w:sz w:val="18"/>
+        </w:rPr>
+        <w:t>Figura 1</w:t>
+      </w:r>
+    </w:p>
+    <w:p>
+      <w:pPr>
+        <w:ind w:firstLine="1134"/>
+      </w:pPr>
+    </w:p>
+    <w:p>
+      <w:pPr>
+        <w:pStyle w:val="PargrafodaLista"/>
+        <w:numPr>
+          <w:ilvl w:val="2"/>
+          <w:numId w:val="1"/>
+        </w:numPr>
+      </w:pPr>
+      <w:r>
+        <w:t>Lista Encadeada</w:t>
+      </w:r>
+    </w:p>
+    <w:p>
+      <w:pPr>
+        <w:pStyle w:val="PargrafodaLista"/>
+        <w:ind w:left="1224" w:firstLine="0"/>
+      </w:pPr>
+    </w:p>
+    <w:p>
+      <w:pPr>
+        <w:pStyle w:val="PargrafodaLista"/>
+        <w:numPr>
+          <w:ilvl w:val="2"/>
+          <w:numId w:val="1"/>
+        </w:numPr>
+      </w:pPr>
+      <w:r>
+        <w:t>Lista Sequencial</w:t>
+      </w:r>
+    </w:p>
+    <w:p>
+      <w:pPr>
+        <w:ind w:firstLine="0"/>
+      </w:pPr>
+    </w:p>
+    <w:p>
+      <w:pPr>
+        <w:pStyle w:val="PargrafodaLista"/>
+        <w:numPr>
+          <w:ilvl w:val="2"/>
+          <w:numId w:val="1"/>
+        </w:numPr>
+      </w:pPr>
+      <w:r>
+        <w:t>Ponteiros</w:t>
+      </w:r>
+    </w:p>
+    <w:p>
+      <w:pPr>
+        <w:pStyle w:val="PargrafodaLista"/>
+      </w:pPr>
+    </w:p>
+    <w:p>
+      <w:pPr>
+        <w:pStyle w:val="PargrafodaLista"/>
+        <w:numPr>
+          <w:ilvl w:val="2"/>
+          <w:numId w:val="1"/>
+        </w:numPr>
+      </w:pPr>
+      <w:r>
+        <w:t>Arquivos</w:t>
+      </w:r>
+    </w:p>
+    <w:p>
+      <w:pPr>
+        <w:pStyle w:val="PargrafodaLista"/>
+        <w:ind w:left="1224" w:firstLine="0"/>
+      </w:pPr>
+    </w:p>
+    <w:p>
+      <w:pPr>
+        <w:pStyle w:val="PargrafodaLista"/>
+        <w:ind w:left="1224" w:firstLine="0"/>
+      </w:pPr>
+    </w:p>
+    <w:p>
+      <w:pPr>
+        <w:ind w:firstLine="0"/>
+      </w:pPr>
+    </w:p>
+    <w:p>
+      <w:pPr>
+        <w:ind w:firstLine="0"/>
+        <w:jc w:val="center"/>
+      </w:pPr>
+      <w:r>
+        <w:t>Figura 1 – Lista Sequencial</w:t>
+      </w:r>
+    </w:p>
+    <w:p>
+      <w:pPr>
+        <w:ind w:firstLine="0"/>
+        <w:jc w:val="center"/>
+      </w:pPr>
+      <w:r>
+        <w:rPr>
+          <w:noProof/>
+        </w:rPr>
+        <w:drawing>
+          <wp:inline distT="0" distB="0" distL="0" distR="0" wp14:anchorId="3B2E61E0" wp14:editId="4609467C">
+            <wp:extent cx="4915815" cy="1293636"/>
+            <wp:effectExtent l="0" t="0" r="0" b="1905"/>
+            <wp:docPr id="3" name="Imagem 3"/>
+            <wp:cNvGraphicFramePr>
+              <a:graphicFrameLocks xmlns:a="http://schemas.openxmlformats.org/drawingml/2006/main" noChangeAspect="1"/>
+            </wp:cNvGraphicFramePr>
+            <a:graphic xmlns:a="http://schemas.openxmlformats.org/drawingml/2006/main">
+              <a:graphicData uri="http://schemas.openxmlformats.org/drawingml/2006/picture">
+                <pic:pic xmlns:pic="http://schemas.openxmlformats.org/drawingml/2006/picture">
+                  <pic:nvPicPr>
+                    <pic:cNvPr id="1" name=""/>
+                    <pic:cNvPicPr/>
+                  </pic:nvPicPr>
+                  <pic:blipFill>
+                    <a:blip r:embed="rId11"/>
+                    <a:stretch>
+                      <a:fillRect/>
+                    </a:stretch>
+                  </pic:blipFill>
+                  <pic:spPr>
+                    <a:xfrm>
+                      <a:off x="0" y="0"/>
                       <a:ext cx="4921565" cy="1295149"/>
                     </a:xfrm>
                     <a:prstGeom prst="rect">
@@ -3159,53 +3275,6 @@
         <w:ind w:firstLine="0"/>
         <w:jc w:val="center"/>
       </w:pPr>
-      <w:r>
-        <w:rPr>
-          <w:noProof/>
-        </w:rPr>
-        <w:drawing>
-          <wp:inline distT="0" distB="0" distL="0" distR="0" wp14:anchorId="4F03318F" wp14:editId="32C7A771">
-            <wp:extent cx="4962525" cy="2062163"/>
-            <wp:effectExtent l="0" t="0" r="0" b="0"/>
-            <wp:docPr id="1" name="Imagem 1"/>
-            <wp:cNvGraphicFramePr>
-              <a:graphicFrameLocks xmlns:a="http://schemas.openxmlformats.org/drawingml/2006/main" noChangeAspect="1"/>
-            </wp:cNvGraphicFramePr>
-            <a:graphic xmlns:a="http://schemas.openxmlformats.org/drawingml/2006/main">
-              <a:graphicData uri="http://schemas.openxmlformats.org/drawingml/2006/picture">
-                <pic:pic xmlns:pic="http://schemas.openxmlformats.org/drawingml/2006/picture">
-                  <pic:nvPicPr>
-                    <pic:cNvPr id="1" name=""/>
-                    <pic:cNvPicPr/>
-                  </pic:nvPicPr>
-                  <pic:blipFill rotWithShape="1">
-                    <a:blip r:embed="rId11"/>
-                    <a:srcRect l="7276" t="7835" r="6571" b="7352"/>
-                    <a:stretch/>
-                  </pic:blipFill>
-                  <pic:spPr bwMode="auto">
-                    <a:xfrm>
-                      <a:off x="0" y="0"/>
-                      <a:ext cx="4962525" cy="2062163"/>
-                    </a:xfrm>
-                    <a:prstGeom prst="rect">
-                      <a:avLst/>
-                    </a:prstGeom>
-                    <a:ln>
-                      <a:noFill/>
-                    </a:ln>
-                    <a:extLst>
-                      <a:ext uri="{53640926-AAD7-44D8-BBD7-CCE9431645EC}">
-                        <a14:shadowObscured xmlns:a14="http://schemas.microsoft.com/office/drawing/2010/main"/>
-                      </a:ext>
-                    </a:extLst>
-                  </pic:spPr>
-                </pic:pic>
-              </a:graphicData>
-            </a:graphic>
-          </wp:inline>
-        </w:drawing>
-      </w:r>
     </w:p>
     <w:p>
       <w:pPr>
@@ -3237,7 +3306,11 @@
       </w:r>
       <w:proofErr w:type="spellEnd"/>
       <w:r>
-        <w:t xml:space="preserve"> do próximo elemento da lista, e assim sucessivamente, até chegar no elemento que tem apontador NULL, que viria a ser o último elemento, onde novas inserções podem ser feitas. Para realizar uma inserção, dentro desse esquema, se adiciona ao próximo quadradinho depois do último, uma célula e um apontador </w:t>
+        <w:t xml:space="preserve"> do próximo elemento da lista, e assim sucessivamente, até chegar </w:t>
+      </w:r>
+      <w:r>
+        <w:lastRenderedPageBreak/>
+        <w:t xml:space="preserve">no elemento que tem apontador NULL, que viria a ser o último elemento, onde novas inserções podem ser feitas. Para realizar uma inserção, dentro desse esquema, se adiciona ao próximo quadradinho depois do último, uma célula e um apontador </w:t>
       </w:r>
       <w:proofErr w:type="spellStart"/>
       <w:r>
@@ -3337,14 +3410,13 @@
         </w:numPr>
         <w:ind w:firstLine="0"/>
       </w:pPr>
-      <w:bookmarkStart w:id="7" w:name="_heading=h.pw941qlaapl7" w:colFirst="0" w:colLast="0"/>
-      <w:bookmarkStart w:id="8" w:name="_Toc115137697"/>
-      <w:bookmarkEnd w:id="7"/>
-      <w:r>
-        <w:lastRenderedPageBreak/>
+      <w:bookmarkStart w:id="8" w:name="_heading=h.pw941qlaapl7" w:colFirst="0" w:colLast="0"/>
+      <w:bookmarkStart w:id="9" w:name="_Toc115247248"/>
+      <w:bookmarkEnd w:id="8"/>
+      <w:r>
         <w:t>Implementação</w:t>
       </w:r>
-      <w:bookmarkEnd w:id="8"/>
+      <w:bookmarkEnd w:id="9"/>
     </w:p>
     <w:p>
       <w:pPr>
@@ -3453,6 +3525,7 @@
         <w:ind w:left="0" w:firstLine="1134"/>
       </w:pPr>
       <w:r>
+        <w:lastRenderedPageBreak/>
         <w:t xml:space="preserve">A listaencadeada.cpp, possui as funções básicas para manipulação de </w:t>
       </w:r>
       <w:proofErr w:type="spellStart"/>
@@ -4680,12 +4753,12 @@
         </w:numPr>
         <w:ind w:left="0" w:firstLine="0"/>
       </w:pPr>
-      <w:bookmarkStart w:id="9" w:name="_Toc115137698"/>
+      <w:bookmarkStart w:id="10" w:name="_Toc115247249"/>
       <w:r>
         <w:lastRenderedPageBreak/>
         <w:t>CONCLUSÃO</w:t>
       </w:r>
-      <w:bookmarkEnd w:id="9"/>
+      <w:bookmarkEnd w:id="10"/>
     </w:p>
     <w:p>
       <w:pPr>
@@ -4939,16 +5012,16 @@
           <w:szCs w:val="32"/>
         </w:rPr>
       </w:pPr>
-      <w:bookmarkStart w:id="10" w:name="_Toc114947274"/>
-      <w:bookmarkStart w:id="11" w:name="_Toc114947339"/>
-      <w:bookmarkStart w:id="12" w:name="_Toc114948320"/>
-      <w:bookmarkStart w:id="13" w:name="_Toc114956695"/>
-      <w:bookmarkStart w:id="14" w:name="_Toc115049712"/>
-      <w:bookmarkStart w:id="15" w:name="_Toc115049873"/>
-      <w:bookmarkStart w:id="16" w:name="_Toc115108953"/>
-      <w:bookmarkStart w:id="17" w:name="_Toc115137670"/>
-      <w:bookmarkStart w:id="18" w:name="_Toc115137699"/>
-      <w:bookmarkEnd w:id="10"/>
+      <w:bookmarkStart w:id="11" w:name="_Toc114947274"/>
+      <w:bookmarkStart w:id="12" w:name="_Toc114947339"/>
+      <w:bookmarkStart w:id="13" w:name="_Toc114948320"/>
+      <w:bookmarkStart w:id="14" w:name="_Toc114956695"/>
+      <w:bookmarkStart w:id="15" w:name="_Toc115049712"/>
+      <w:bookmarkStart w:id="16" w:name="_Toc115049873"/>
+      <w:bookmarkStart w:id="17" w:name="_Toc115108953"/>
+      <w:bookmarkStart w:id="18" w:name="_Toc115137670"/>
+      <w:bookmarkStart w:id="19" w:name="_Toc115137699"/>
+      <w:bookmarkStart w:id="20" w:name="_Toc115247250"/>
       <w:bookmarkEnd w:id="11"/>
       <w:bookmarkEnd w:id="12"/>
       <w:bookmarkEnd w:id="13"/>
@@ -4957,6 +5030,8 @@
       <w:bookmarkEnd w:id="16"/>
       <w:bookmarkEnd w:id="17"/>
       <w:bookmarkEnd w:id="18"/>
+      <w:bookmarkEnd w:id="19"/>
+      <w:bookmarkEnd w:id="20"/>
     </w:p>
     <w:p>
       <w:pPr>
@@ -4975,17 +5050,16 @@
           <w:szCs w:val="32"/>
         </w:rPr>
       </w:pPr>
-      <w:bookmarkStart w:id="19" w:name="_Toc114947275"/>
-      <w:bookmarkStart w:id="20" w:name="_Toc114947340"/>
-      <w:bookmarkStart w:id="21" w:name="_Toc114948321"/>
-      <w:bookmarkStart w:id="22" w:name="_Toc114956696"/>
-      <w:bookmarkStart w:id="23" w:name="_Toc115049713"/>
-      <w:bookmarkStart w:id="24" w:name="_Toc115049874"/>
-      <w:bookmarkStart w:id="25" w:name="_Toc115108954"/>
-      <w:bookmarkStart w:id="26" w:name="_Toc115137671"/>
-      <w:bookmarkStart w:id="27" w:name="_Toc115137700"/>
-      <w:bookmarkEnd w:id="19"/>
-      <w:bookmarkEnd w:id="20"/>
+      <w:bookmarkStart w:id="21" w:name="_Toc114947275"/>
+      <w:bookmarkStart w:id="22" w:name="_Toc114947340"/>
+      <w:bookmarkStart w:id="23" w:name="_Toc114948321"/>
+      <w:bookmarkStart w:id="24" w:name="_Toc114956696"/>
+      <w:bookmarkStart w:id="25" w:name="_Toc115049713"/>
+      <w:bookmarkStart w:id="26" w:name="_Toc115049874"/>
+      <w:bookmarkStart w:id="27" w:name="_Toc115108954"/>
+      <w:bookmarkStart w:id="28" w:name="_Toc115137671"/>
+      <w:bookmarkStart w:id="29" w:name="_Toc115137700"/>
+      <w:bookmarkStart w:id="30" w:name="_Toc115247251"/>
       <w:bookmarkEnd w:id="21"/>
       <w:bookmarkEnd w:id="22"/>
       <w:bookmarkEnd w:id="23"/>
@@ -4993,6 +5067,9 @@
       <w:bookmarkEnd w:id="25"/>
       <w:bookmarkEnd w:id="26"/>
       <w:bookmarkEnd w:id="27"/>
+      <w:bookmarkEnd w:id="28"/>
+      <w:bookmarkEnd w:id="29"/>
+      <w:bookmarkEnd w:id="30"/>
     </w:p>
     <w:p>
       <w:pPr>
@@ -5011,35 +5088,37 @@
           <w:szCs w:val="32"/>
         </w:rPr>
       </w:pPr>
-      <w:bookmarkStart w:id="28" w:name="_Toc114947276"/>
-      <w:bookmarkStart w:id="29" w:name="_Toc114947341"/>
-      <w:bookmarkStart w:id="30" w:name="_Toc114948322"/>
-      <w:bookmarkStart w:id="31" w:name="_Toc114956697"/>
-      <w:bookmarkStart w:id="32" w:name="_Toc115049714"/>
-      <w:bookmarkStart w:id="33" w:name="_Toc115049875"/>
-      <w:bookmarkStart w:id="34" w:name="_Toc115108955"/>
-      <w:bookmarkStart w:id="35" w:name="_Toc115137672"/>
-      <w:bookmarkStart w:id="36" w:name="_Toc115137701"/>
-      <w:bookmarkEnd w:id="28"/>
-      <w:bookmarkEnd w:id="29"/>
-      <w:bookmarkEnd w:id="30"/>
+      <w:bookmarkStart w:id="31" w:name="_Toc114947276"/>
+      <w:bookmarkStart w:id="32" w:name="_Toc114947341"/>
+      <w:bookmarkStart w:id="33" w:name="_Toc114948322"/>
+      <w:bookmarkStart w:id="34" w:name="_Toc114956697"/>
+      <w:bookmarkStart w:id="35" w:name="_Toc115049714"/>
+      <w:bookmarkStart w:id="36" w:name="_Toc115049875"/>
+      <w:bookmarkStart w:id="37" w:name="_Toc115108955"/>
+      <w:bookmarkStart w:id="38" w:name="_Toc115137672"/>
+      <w:bookmarkStart w:id="39" w:name="_Toc115137701"/>
+      <w:bookmarkStart w:id="40" w:name="_Toc115247252"/>
       <w:bookmarkEnd w:id="31"/>
       <w:bookmarkEnd w:id="32"/>
       <w:bookmarkEnd w:id="33"/>
       <w:bookmarkEnd w:id="34"/>
       <w:bookmarkEnd w:id="35"/>
       <w:bookmarkEnd w:id="36"/>
+      <w:bookmarkEnd w:id="37"/>
+      <w:bookmarkEnd w:id="38"/>
+      <w:bookmarkEnd w:id="39"/>
+      <w:bookmarkEnd w:id="40"/>
     </w:p>
     <w:p>
       <w:pPr>
         <w:pStyle w:val="Ttulo1"/>
         <w:ind w:left="0" w:firstLine="0"/>
       </w:pPr>
-      <w:bookmarkStart w:id="37" w:name="_Toc115137702"/>
+      <w:bookmarkStart w:id="41" w:name="_Toc115247253"/>
       <w:r>
         <w:t>REFERÊNCIAS</w:t>
       </w:r>
-      <w:bookmarkEnd w:id="37"/>
+      <w:bookmarkEnd w:id="41"/>
     </w:p>
     <w:p/>
     <w:p>
@@ -5185,11 +5264,11 @@
         <w:pStyle w:val="Ttulo1"/>
         <w:ind w:left="0" w:firstLine="0"/>
       </w:pPr>
-      <w:bookmarkStart w:id="38" w:name="_Toc115137703"/>
+      <w:bookmarkStart w:id="42" w:name="_Toc115247254"/>
       <w:r>
         <w:t>APÊNDICES</w:t>
       </w:r>
-      <w:bookmarkEnd w:id="38"/>
+      <w:bookmarkEnd w:id="42"/>
     </w:p>
     <w:p>
       <w:pPr>
@@ -5204,145 +5283,6 @@
           <w:vanish/>
         </w:rPr>
       </w:pPr>
-      <w:r>
-        <w:rPr>
-          <w:noProof/>
-        </w:rPr>
-        <w:drawing>
-          <wp:anchor distT="0" distB="0" distL="114300" distR="114300" simplePos="0" relativeHeight="251659264" behindDoc="0" locked="0" layoutInCell="1" allowOverlap="1" wp14:anchorId="7C00DCFA" wp14:editId="2FF38C39">
-            <wp:simplePos x="0" y="0"/>
-            <wp:positionH relativeFrom="column">
-              <wp:posOffset>-111760</wp:posOffset>
-            </wp:positionH>
-            <wp:positionV relativeFrom="paragraph">
-              <wp:posOffset>4684838</wp:posOffset>
-            </wp:positionV>
-            <wp:extent cx="5613990" cy="4030240"/>
-            <wp:effectExtent l="0" t="0" r="6350" b="8890"/>
-            <wp:wrapNone/>
-            <wp:docPr id="6" name="Imagem 6"/>
-            <wp:cNvGraphicFramePr>
-              <a:graphicFrameLocks xmlns:a="http://schemas.openxmlformats.org/drawingml/2006/main" noChangeAspect="1"/>
-            </wp:cNvGraphicFramePr>
-            <a:graphic xmlns:a="http://schemas.openxmlformats.org/drawingml/2006/main">
-              <a:graphicData uri="http://schemas.openxmlformats.org/drawingml/2006/picture">
-                <pic:pic xmlns:pic="http://schemas.openxmlformats.org/drawingml/2006/picture">
-                  <pic:nvPicPr>
-                    <pic:cNvPr id="6" name="Imagem 6"/>
-                    <pic:cNvPicPr>
-                      <a:picLocks noChangeAspect="1"/>
-                    </pic:cNvPicPr>
-                  </pic:nvPicPr>
-                  <pic:blipFill rotWithShape="1">
-                    <a:blip r:embed="rId31">
-                      <a:extLst>
-                        <a:ext uri="{28A0092B-C50C-407E-A947-70E740481C1C}">
-                          <a14:useLocalDpi xmlns:a14="http://schemas.microsoft.com/office/drawing/2010/main" val="0"/>
-                        </a:ext>
-                      </a:extLst>
-                    </a:blip>
-                    <a:srcRect t="6864"/>
-                    <a:stretch/>
-                  </pic:blipFill>
-                  <pic:spPr bwMode="auto">
-                    <a:xfrm>
-                      <a:off x="0" y="0"/>
-                      <a:ext cx="5613990" cy="4030240"/>
-                    </a:xfrm>
-                    <a:prstGeom prst="rect">
-                      <a:avLst/>
-                    </a:prstGeom>
-                    <a:ln>
-                      <a:noFill/>
-                    </a:ln>
-                    <a:extLst>
-                      <a:ext uri="{53640926-AAD7-44D8-BBD7-CCE9431645EC}">
-                        <a14:shadowObscured xmlns:a14="http://schemas.microsoft.com/office/drawing/2010/main"/>
-                      </a:ext>
-                    </a:extLst>
-                  </pic:spPr>
-                </pic:pic>
-              </a:graphicData>
-            </a:graphic>
-            <wp14:sizeRelH relativeFrom="margin">
-              <wp14:pctWidth>0</wp14:pctWidth>
-            </wp14:sizeRelH>
-            <wp14:sizeRelV relativeFrom="margin">
-              <wp14:pctHeight>0</wp14:pctHeight>
-            </wp14:sizeRelV>
-          </wp:anchor>
-        </w:drawing>
-      </w:r>
-      <w:r>
-        <w:rPr>
-          <w:noProof/>
-        </w:rPr>
-        <w:drawing>
-          <wp:anchor distT="0" distB="0" distL="114300" distR="114300" simplePos="0" relativeHeight="251658240" behindDoc="1" locked="0" layoutInCell="1" allowOverlap="1" wp14:anchorId="6ECA8A18" wp14:editId="0A14C5A2">
-            <wp:simplePos x="0" y="0"/>
-            <wp:positionH relativeFrom="column">
-              <wp:posOffset>-113030</wp:posOffset>
-            </wp:positionH>
-            <wp:positionV relativeFrom="paragraph">
-              <wp:posOffset>299720</wp:posOffset>
-            </wp:positionV>
-            <wp:extent cx="5628005" cy="4380230"/>
-            <wp:effectExtent l="0" t="0" r="0" b="1270"/>
-            <wp:wrapTight wrapText="bothSides">
-              <wp:wrapPolygon edited="0">
-                <wp:start x="0" y="0"/>
-                <wp:lineTo x="0" y="21512"/>
-                <wp:lineTo x="21495" y="21512"/>
-                <wp:lineTo x="21495" y="0"/>
-                <wp:lineTo x="0" y="0"/>
-              </wp:wrapPolygon>
-            </wp:wrapTight>
-            <wp:docPr id="5" name="Imagem 5"/>
-            <wp:cNvGraphicFramePr>
-              <a:graphicFrameLocks xmlns:a="http://schemas.openxmlformats.org/drawingml/2006/main" noChangeAspect="1"/>
-            </wp:cNvGraphicFramePr>
-            <a:graphic xmlns:a="http://schemas.openxmlformats.org/drawingml/2006/main">
-              <a:graphicData uri="http://schemas.openxmlformats.org/drawingml/2006/picture">
-                <pic:pic xmlns:pic="http://schemas.openxmlformats.org/drawingml/2006/picture">
-                  <pic:nvPicPr>
-                    <pic:cNvPr id="5" name="Imagem 5"/>
-                    <pic:cNvPicPr>
-                      <a:picLocks noChangeAspect="1"/>
-                    </pic:cNvPicPr>
-                  </pic:nvPicPr>
-                  <pic:blipFill>
-                    <a:blip r:embed="rId32">
-                      <a:extLst>
-                        <a:ext uri="{28A0092B-C50C-407E-A947-70E740481C1C}">
-                          <a14:useLocalDpi xmlns:a14="http://schemas.microsoft.com/office/drawing/2010/main" val="0"/>
-                        </a:ext>
-                      </a:extLst>
-                    </a:blip>
-                    <a:stretch>
-                      <a:fillRect/>
-                    </a:stretch>
-                  </pic:blipFill>
-                  <pic:spPr>
-                    <a:xfrm>
-                      <a:off x="0" y="0"/>
-                      <a:ext cx="5628005" cy="4380230"/>
-                    </a:xfrm>
-                    <a:prstGeom prst="rect">
-                      <a:avLst/>
-                    </a:prstGeom>
-                  </pic:spPr>
-                </pic:pic>
-              </a:graphicData>
-            </a:graphic>
-            <wp14:sizeRelH relativeFrom="margin">
-              <wp14:pctWidth>0</wp14:pctWidth>
-            </wp14:sizeRelH>
-            <wp14:sizeRelV relativeFrom="margin">
-              <wp14:pctHeight>0</wp14:pctHeight>
-            </wp14:sizeRelV>
-          </wp:anchor>
-        </w:drawing>
-      </w:r>
     </w:p>
     <w:p>
       <w:pPr>
@@ -5356,7 +5296,7 @@
           <w:noProof/>
         </w:rPr>
       </w:pPr>
-      <w:bookmarkStart w:id="39" w:name="_Toc115137704"/>
+      <w:bookmarkStart w:id="43" w:name="_Toc115247255"/>
       <w:r>
         <w:rPr>
           <w:rStyle w:val="Ttulo2Char"/>
@@ -5369,7 +5309,7 @@
         </w:rPr>
         <w:t xml:space="preserve"> A Funções para manipulação de lista Encadeada</w:t>
       </w:r>
-      <w:bookmarkEnd w:id="39"/>
+      <w:bookmarkEnd w:id="43"/>
       <w:r>
         <w:br w:type="page"/>
       </w:r>
@@ -5384,55 +5324,6 @@
           <w:szCs w:val="24"/>
         </w:rPr>
       </w:pPr>
-      <w:r>
-        <w:rPr>
-          <w:noProof/>
-        </w:rPr>
-        <w:lastRenderedPageBreak/>
-        <w:drawing>
-          <wp:inline distT="0" distB="0" distL="0" distR="0" wp14:anchorId="466676AF" wp14:editId="3CE4A7D5">
-            <wp:extent cx="5760085" cy="2176780"/>
-            <wp:effectExtent l="0" t="0" r="0" b="0"/>
-            <wp:docPr id="7" name="Imagem 7"/>
-            <wp:cNvGraphicFramePr>
-              <a:graphicFrameLocks xmlns:a="http://schemas.openxmlformats.org/drawingml/2006/main" noChangeAspect="1"/>
-            </wp:cNvGraphicFramePr>
-            <a:graphic xmlns:a="http://schemas.openxmlformats.org/drawingml/2006/main">
-              <a:graphicData uri="http://schemas.openxmlformats.org/drawingml/2006/picture">
-                <pic:pic xmlns:pic="http://schemas.openxmlformats.org/drawingml/2006/picture">
-                  <pic:nvPicPr>
-                    <pic:cNvPr id="7" name="Imagem 7"/>
-                    <pic:cNvPicPr>
-                      <a:picLocks noChangeAspect="1"/>
-                    </pic:cNvPicPr>
-                  </pic:nvPicPr>
-                  <pic:blipFill>
-                    <a:blip r:embed="rId33">
-                      <a:extLst>
-                        <a:ext uri="{28A0092B-C50C-407E-A947-70E740481C1C}">
-                          <a14:useLocalDpi xmlns:a14="http://schemas.microsoft.com/office/drawing/2010/main" val="0"/>
-                        </a:ext>
-                      </a:extLst>
-                    </a:blip>
-                    <a:stretch>
-                      <a:fillRect/>
-                    </a:stretch>
-                  </pic:blipFill>
-                  <pic:spPr>
-                    <a:xfrm>
-                      <a:off x="0" y="0"/>
-                      <a:ext cx="5760085" cy="2176780"/>
-                    </a:xfrm>
-                    <a:prstGeom prst="rect">
-                      <a:avLst/>
-                    </a:prstGeom>
-                  </pic:spPr>
-                </pic:pic>
-              </a:graphicData>
-            </a:graphic>
-          </wp:inline>
-        </w:drawing>
-      </w:r>
     </w:p>
     <w:p>
       <w:pPr>
@@ -5448,7 +5339,7 @@
           <w:szCs w:val="24"/>
         </w:rPr>
       </w:pPr>
-      <w:bookmarkStart w:id="40" w:name="_Toc115137705"/>
+      <w:bookmarkStart w:id="44" w:name="_Toc115247256"/>
       <w:r>
         <w:rPr>
           <w:rStyle w:val="Ttulo2Char"/>
@@ -5473,193 +5364,24 @@
         </w:rPr>
         <w:t>Funções para a manipulação de Lista Sequencial</w:t>
       </w:r>
-      <w:bookmarkEnd w:id="40"/>
+      <w:bookmarkEnd w:id="44"/>
     </w:p>
     <w:p>
       <w:pPr>
         <w:pStyle w:val="PargrafodaLista"/>
         <w:ind w:left="0" w:firstLine="0"/>
-        <w:rPr>
-          <w:noProof/>
-        </w:rPr>
-      </w:pPr>
-      <w:bookmarkStart w:id="41" w:name="_Toc115049719"/>
-      <w:bookmarkStart w:id="42" w:name="_Toc115108960"/>
-      <w:bookmarkStart w:id="43" w:name="_Toc115137706"/>
-      <w:r>
         <w:rPr>
           <w:rStyle w:val="Ttulo2Char"/>
           <w:rFonts w:eastAsia="Arial" w:cs="Arial"/>
           <w:noProof/>
           <w:szCs w:val="24"/>
         </w:rPr>
-        <w:drawing>
-          <wp:inline distT="0" distB="0" distL="0" distR="0" wp14:anchorId="7EE533A0" wp14:editId="2A0B33E0">
-            <wp:extent cx="5760085" cy="4375150"/>
-            <wp:effectExtent l="0" t="0" r="0" b="6350"/>
-            <wp:docPr id="14" name="Imagem 14"/>
-            <wp:cNvGraphicFramePr>
-              <a:graphicFrameLocks xmlns:a="http://schemas.openxmlformats.org/drawingml/2006/main" noChangeAspect="1"/>
-            </wp:cNvGraphicFramePr>
-            <a:graphic xmlns:a="http://schemas.openxmlformats.org/drawingml/2006/main">
-              <a:graphicData uri="http://schemas.openxmlformats.org/drawingml/2006/picture">
-                <pic:pic xmlns:pic="http://schemas.openxmlformats.org/drawingml/2006/picture">
-                  <pic:nvPicPr>
-                    <pic:cNvPr id="1" name=""/>
-                    <pic:cNvPicPr/>
-                  </pic:nvPicPr>
-                  <pic:blipFill>
-                    <a:blip r:embed="rId34"/>
-                    <a:stretch>
-                      <a:fillRect/>
-                    </a:stretch>
-                  </pic:blipFill>
-                  <pic:spPr>
-                    <a:xfrm>
-                      <a:off x="0" y="0"/>
-                      <a:ext cx="5760085" cy="4375150"/>
-                    </a:xfrm>
-                    <a:prstGeom prst="rect">
-                      <a:avLst/>
-                    </a:prstGeom>
-                  </pic:spPr>
-                </pic:pic>
-              </a:graphicData>
-            </a:graphic>
-          </wp:inline>
-        </w:drawing>
-      </w:r>
-      <w:bookmarkEnd w:id="41"/>
-      <w:bookmarkEnd w:id="42"/>
-      <w:bookmarkEnd w:id="43"/>
+      </w:pPr>
       <w:r>
         <w:rPr>
           <w:noProof/>
         </w:rPr>
         <w:t xml:space="preserve"> </w:t>
-      </w:r>
-    </w:p>
-    <w:p>
-      <w:pPr>
-        <w:pStyle w:val="PargrafodaLista"/>
-        <w:ind w:left="0" w:firstLine="0"/>
-        <w:rPr>
-          <w:noProof/>
-        </w:rPr>
-      </w:pPr>
-      <w:bookmarkStart w:id="44" w:name="_Toc115108961"/>
-      <w:bookmarkStart w:id="45" w:name="_Toc115137707"/>
-      <w:r>
-        <w:rPr>
-          <w:rStyle w:val="Ttulo2Char"/>
-          <w:rFonts w:eastAsia="Arial" w:cs="Arial"/>
-          <w:noProof/>
-          <w:szCs w:val="24"/>
-        </w:rPr>
-        <w:lastRenderedPageBreak/>
-        <w:drawing>
-          <wp:inline distT="0" distB="0" distL="0" distR="0" wp14:anchorId="534BA18B" wp14:editId="7179195F">
-            <wp:extent cx="5760085" cy="4485005"/>
-            <wp:effectExtent l="0" t="0" r="0" b="0"/>
-            <wp:docPr id="15" name="Imagem 15"/>
-            <wp:cNvGraphicFramePr>
-              <a:graphicFrameLocks xmlns:a="http://schemas.openxmlformats.org/drawingml/2006/main" noChangeAspect="1"/>
-            </wp:cNvGraphicFramePr>
-            <a:graphic xmlns:a="http://schemas.openxmlformats.org/drawingml/2006/main">
-              <a:graphicData uri="http://schemas.openxmlformats.org/drawingml/2006/picture">
-                <pic:pic xmlns:pic="http://schemas.openxmlformats.org/drawingml/2006/picture">
-                  <pic:nvPicPr>
-                    <pic:cNvPr id="1" name=""/>
-                    <pic:cNvPicPr/>
-                  </pic:nvPicPr>
-                  <pic:blipFill>
-                    <a:blip r:embed="rId35"/>
-                    <a:stretch>
-                      <a:fillRect/>
-                    </a:stretch>
-                  </pic:blipFill>
-                  <pic:spPr>
-                    <a:xfrm>
-                      <a:off x="0" y="0"/>
-                      <a:ext cx="5760085" cy="4485005"/>
-                    </a:xfrm>
-                    <a:prstGeom prst="rect">
-                      <a:avLst/>
-                    </a:prstGeom>
-                  </pic:spPr>
-                </pic:pic>
-              </a:graphicData>
-            </a:graphic>
-          </wp:inline>
-        </w:drawing>
-      </w:r>
-      <w:bookmarkEnd w:id="44"/>
-      <w:bookmarkEnd w:id="45"/>
-      <w:r>
-        <w:rPr>
-          <w:noProof/>
-        </w:rPr>
-        <w:t xml:space="preserve"> </w:t>
-      </w:r>
-      <w:r>
-        <w:rPr>
-          <w:rStyle w:val="Ttulo2Char"/>
-          <w:rFonts w:eastAsia="Arial" w:cs="Arial"/>
-          <w:noProof/>
-          <w:szCs w:val="24"/>
-        </w:rPr>
-        <w:drawing>
-          <wp:inline distT="0" distB="0" distL="0" distR="0" wp14:anchorId="291C19D5" wp14:editId="6D02AFE8">
-            <wp:extent cx="5760085" cy="2738755"/>
-            <wp:effectExtent l="0" t="0" r="0" b="4445"/>
-            <wp:docPr id="16" name="Imagem 16"/>
-            <wp:cNvGraphicFramePr>
-              <a:graphicFrameLocks xmlns:a="http://schemas.openxmlformats.org/drawingml/2006/main" noChangeAspect="1"/>
-            </wp:cNvGraphicFramePr>
-            <a:graphic xmlns:a="http://schemas.openxmlformats.org/drawingml/2006/main">
-              <a:graphicData uri="http://schemas.openxmlformats.org/drawingml/2006/picture">
-                <pic:pic xmlns:pic="http://schemas.openxmlformats.org/drawingml/2006/picture">
-                  <pic:nvPicPr>
-                    <pic:cNvPr id="1" name=""/>
-                    <pic:cNvPicPr/>
-                  </pic:nvPicPr>
-                  <pic:blipFill>
-                    <a:blip r:embed="rId36"/>
-                    <a:stretch>
-                      <a:fillRect/>
-                    </a:stretch>
-                  </pic:blipFill>
-                  <pic:spPr>
-                    <a:xfrm>
-                      <a:off x="0" y="0"/>
-                      <a:ext cx="5760085" cy="2738755"/>
-                    </a:xfrm>
-                    <a:prstGeom prst="rect">
-                      <a:avLst/>
-                    </a:prstGeom>
-                  </pic:spPr>
-                </pic:pic>
-              </a:graphicData>
-            </a:graphic>
-          </wp:inline>
-        </w:drawing>
-      </w:r>
-    </w:p>
-    <w:p>
-      <w:pPr>
-        <w:rPr>
-          <w:rStyle w:val="Ttulo2Char"/>
-          <w:rFonts w:eastAsia="Arial" w:cs="Arial"/>
-          <w:szCs w:val="24"/>
-        </w:rPr>
-      </w:pPr>
-      <w:r>
-        <w:rPr>
-          <w:rStyle w:val="Ttulo2Char"/>
-          <w:rFonts w:eastAsia="Arial" w:cs="Arial"/>
-          <w:szCs w:val="24"/>
-        </w:rPr>
-        <w:br w:type="page"/>
       </w:r>
     </w:p>
     <w:p>
@@ -5676,12 +5398,11 @@
           <w:szCs w:val="24"/>
         </w:rPr>
       </w:pPr>
-      <w:bookmarkStart w:id="46" w:name="_Toc115137708"/>
+      <w:bookmarkStart w:id="45" w:name="_Toc115247257"/>
       <w:r>
         <w:rPr>
           <w:rStyle w:val="Ttulo2Char"/>
         </w:rPr>
-        <w:lastRenderedPageBreak/>
         <w:t>AP</w:t>
       </w:r>
       <w:r>
@@ -5702,7 +5423,7 @@
         </w:rPr>
         <w:t xml:space="preserve"> – Sistema.hpp</w:t>
       </w:r>
-      <w:bookmarkEnd w:id="46"/>
+      <w:bookmarkEnd w:id="45"/>
     </w:p>
     <w:p>
       <w:pPr>
@@ -5713,53 +5434,6 @@
           <w:szCs w:val="24"/>
         </w:rPr>
       </w:pPr>
-      <w:bookmarkStart w:id="47" w:name="_Toc115108963"/>
-      <w:bookmarkStart w:id="48" w:name="_Toc115137709"/>
-      <w:r>
-        <w:rPr>
-          <w:rStyle w:val="Ttulo2Char"/>
-          <w:rFonts w:eastAsia="Arial" w:cs="Arial"/>
-          <w:noProof/>
-          <w:szCs w:val="24"/>
-        </w:rPr>
-        <w:drawing>
-          <wp:inline distT="0" distB="0" distL="0" distR="0" wp14:anchorId="1F41D6C0" wp14:editId="2D1AEF42">
-            <wp:extent cx="5760085" cy="3406775"/>
-            <wp:effectExtent l="0" t="0" r="0" b="3175"/>
-            <wp:docPr id="21" name="Imagem 21"/>
-            <wp:cNvGraphicFramePr>
-              <a:graphicFrameLocks xmlns:a="http://schemas.openxmlformats.org/drawingml/2006/main" noChangeAspect="1"/>
-            </wp:cNvGraphicFramePr>
-            <a:graphic xmlns:a="http://schemas.openxmlformats.org/drawingml/2006/main">
-              <a:graphicData uri="http://schemas.openxmlformats.org/drawingml/2006/picture">
-                <pic:pic xmlns:pic="http://schemas.openxmlformats.org/drawingml/2006/picture">
-                  <pic:nvPicPr>
-                    <pic:cNvPr id="1" name=""/>
-                    <pic:cNvPicPr/>
-                  </pic:nvPicPr>
-                  <pic:blipFill>
-                    <a:blip r:embed="rId37"/>
-                    <a:stretch>
-                      <a:fillRect/>
-                    </a:stretch>
-                  </pic:blipFill>
-                  <pic:spPr>
-                    <a:xfrm>
-                      <a:off x="0" y="0"/>
-                      <a:ext cx="5760085" cy="3406775"/>
-                    </a:xfrm>
-                    <a:prstGeom prst="rect">
-                      <a:avLst/>
-                    </a:prstGeom>
-                  </pic:spPr>
-                </pic:pic>
-              </a:graphicData>
-            </a:graphic>
-          </wp:inline>
-        </w:drawing>
-      </w:r>
-      <w:bookmarkEnd w:id="47"/>
-      <w:bookmarkEnd w:id="48"/>
     </w:p>
     <w:p>
       <w:pPr>
@@ -5775,7 +5449,7 @@
           <w:szCs w:val="24"/>
         </w:rPr>
       </w:pPr>
-      <w:bookmarkStart w:id="49" w:name="_Toc115137710"/>
+      <w:bookmarkStart w:id="46" w:name="_Toc115247258"/>
       <w:r>
         <w:rPr>
           <w:rStyle w:val="Ttulo2Char"/>
@@ -5788,7 +5462,7 @@
         </w:rPr>
         <w:t xml:space="preserve"> – Criação de funcionário</w:t>
       </w:r>
-      <w:bookmarkEnd w:id="49"/>
+      <w:bookmarkEnd w:id="46"/>
     </w:p>
     <w:p>
       <w:pPr>
@@ -5799,53 +5473,6 @@
           <w:szCs w:val="24"/>
         </w:rPr>
       </w:pPr>
-      <w:bookmarkStart w:id="50" w:name="_Toc115108965"/>
-      <w:bookmarkStart w:id="51" w:name="_Toc115137711"/>
-      <w:r>
-        <w:rPr>
-          <w:rStyle w:val="Ttulo2Char"/>
-          <w:rFonts w:eastAsia="Arial" w:cs="Arial"/>
-          <w:noProof/>
-          <w:szCs w:val="24"/>
-        </w:rPr>
-        <w:drawing>
-          <wp:inline distT="0" distB="0" distL="0" distR="0" wp14:anchorId="7EE922B0" wp14:editId="7D2F35F1">
-            <wp:extent cx="5760085" cy="2071370"/>
-            <wp:effectExtent l="0" t="0" r="0" b="5080"/>
-            <wp:docPr id="26" name="Imagem 26"/>
-            <wp:cNvGraphicFramePr>
-              <a:graphicFrameLocks xmlns:a="http://schemas.openxmlformats.org/drawingml/2006/main" noChangeAspect="1"/>
-            </wp:cNvGraphicFramePr>
-            <a:graphic xmlns:a="http://schemas.openxmlformats.org/drawingml/2006/main">
-              <a:graphicData uri="http://schemas.openxmlformats.org/drawingml/2006/picture">
-                <pic:pic xmlns:pic="http://schemas.openxmlformats.org/drawingml/2006/picture">
-                  <pic:nvPicPr>
-                    <pic:cNvPr id="1" name=""/>
-                    <pic:cNvPicPr/>
-                  </pic:nvPicPr>
-                  <pic:blipFill>
-                    <a:blip r:embed="rId38"/>
-                    <a:stretch>
-                      <a:fillRect/>
-                    </a:stretch>
-                  </pic:blipFill>
-                  <pic:spPr>
-                    <a:xfrm>
-                      <a:off x="0" y="0"/>
-                      <a:ext cx="5760085" cy="2071370"/>
-                    </a:xfrm>
-                    <a:prstGeom prst="rect">
-                      <a:avLst/>
-                    </a:prstGeom>
-                  </pic:spPr>
-                </pic:pic>
-              </a:graphicData>
-            </a:graphic>
-          </wp:inline>
-        </w:drawing>
-      </w:r>
-      <w:bookmarkEnd w:id="50"/>
-      <w:bookmarkEnd w:id="51"/>
     </w:p>
     <w:p>
       <w:pPr>
@@ -5861,7 +5488,7 @@
           <w:szCs w:val="24"/>
         </w:rPr>
       </w:pPr>
-      <w:bookmarkStart w:id="52" w:name="_Toc115137712"/>
+      <w:bookmarkStart w:id="47" w:name="_Toc115247259"/>
       <w:r>
         <w:rPr>
           <w:rStyle w:val="Ttulo2Char"/>
@@ -5880,81 +5507,16 @@
         </w:rPr>
         <w:t>Pesquisa ID repetido</w:t>
       </w:r>
-      <w:bookmarkEnd w:id="52"/>
-    </w:p>
-    <w:p>
-      <w:pPr>
-        <w:ind w:firstLine="0"/>
+      <w:bookmarkEnd w:id="47"/>
+    </w:p>
+    <w:p>
+      <w:pPr>
         <w:rPr>
           <w:rStyle w:val="Ttulo2Char"/>
           <w:rFonts w:eastAsia="Arial" w:cs="Arial"/>
           <w:szCs w:val="24"/>
         </w:rPr>
       </w:pPr>
-      <w:bookmarkStart w:id="53" w:name="_Toc115108967"/>
-      <w:bookmarkStart w:id="54" w:name="_Toc115137713"/>
-      <w:r>
-        <w:rPr>
-          <w:rStyle w:val="Ttulo2Char"/>
-          <w:rFonts w:eastAsia="Arial" w:cs="Arial"/>
-          <w:noProof/>
-          <w:szCs w:val="24"/>
-        </w:rPr>
-        <w:drawing>
-          <wp:inline distT="0" distB="0" distL="0" distR="0" wp14:anchorId="2503AFF8" wp14:editId="4488FB52">
-            <wp:extent cx="5760085" cy="1615440"/>
-            <wp:effectExtent l="0" t="0" r="0" b="3810"/>
-            <wp:docPr id="27" name="Imagem 27"/>
-            <wp:cNvGraphicFramePr>
-              <a:graphicFrameLocks xmlns:a="http://schemas.openxmlformats.org/drawingml/2006/main" noChangeAspect="1"/>
-            </wp:cNvGraphicFramePr>
-            <a:graphic xmlns:a="http://schemas.openxmlformats.org/drawingml/2006/main">
-              <a:graphicData uri="http://schemas.openxmlformats.org/drawingml/2006/picture">
-                <pic:pic xmlns:pic="http://schemas.openxmlformats.org/drawingml/2006/picture">
-                  <pic:nvPicPr>
-                    <pic:cNvPr id="1" name=""/>
-                    <pic:cNvPicPr/>
-                  </pic:nvPicPr>
-                  <pic:blipFill>
-                    <a:blip r:embed="rId39"/>
-                    <a:stretch>
-                      <a:fillRect/>
-                    </a:stretch>
-                  </pic:blipFill>
-                  <pic:spPr>
-                    <a:xfrm>
-                      <a:off x="0" y="0"/>
-                      <a:ext cx="5760085" cy="1615440"/>
-                    </a:xfrm>
-                    <a:prstGeom prst="rect">
-                      <a:avLst/>
-                    </a:prstGeom>
-                  </pic:spPr>
-                </pic:pic>
-              </a:graphicData>
-            </a:graphic>
-          </wp:inline>
-        </w:drawing>
-      </w:r>
-      <w:bookmarkEnd w:id="53"/>
-      <w:bookmarkEnd w:id="54"/>
-    </w:p>
-    <w:p>
-      <w:pPr>
-        <w:rPr>
-          <w:rStyle w:val="Ttulo2Char"/>
-          <w:rFonts w:eastAsia="Arial" w:cs="Arial"/>
-          <w:szCs w:val="24"/>
-        </w:rPr>
-      </w:pPr>
-      <w:r>
-        <w:rPr>
-          <w:rStyle w:val="Ttulo2Char"/>
-          <w:rFonts w:eastAsia="Arial" w:cs="Arial"/>
-          <w:szCs w:val="24"/>
-        </w:rPr>
-        <w:br w:type="page"/>
-      </w:r>
     </w:p>
     <w:p>
       <w:pPr>
@@ -5970,12 +5532,11 @@
           <w:szCs w:val="24"/>
         </w:rPr>
       </w:pPr>
-      <w:bookmarkStart w:id="55" w:name="_Toc115137714"/>
+      <w:bookmarkStart w:id="48" w:name="_Toc115247260"/>
       <w:r>
         <w:rPr>
           <w:rStyle w:val="Ttulo2Char"/>
         </w:rPr>
-        <w:lastRenderedPageBreak/>
         <w:t>APÊNDICE F</w:t>
       </w:r>
       <w:r>
@@ -5984,7 +5545,7 @@
         </w:rPr>
         <w:t xml:space="preserve"> – Função de criação de projeto</w:t>
       </w:r>
-      <w:bookmarkEnd w:id="55"/>
+      <w:bookmarkEnd w:id="48"/>
     </w:p>
     <w:p>
       <w:pPr>
@@ -5995,58 +5556,6 @@
           <w:szCs w:val="24"/>
         </w:rPr>
       </w:pPr>
-      <w:bookmarkStart w:id="56" w:name="_Toc115137715"/>
-      <w:r>
-        <w:rPr>
-          <w:rStyle w:val="Ttulo2Char"/>
-          <w:rFonts w:eastAsia="Arial" w:cs="Arial"/>
-          <w:noProof/>
-          <w:szCs w:val="24"/>
-        </w:rPr>
-        <w:drawing>
-          <wp:inline distT="0" distB="0" distL="0" distR="0" wp14:anchorId="0D8552E4" wp14:editId="7BF17FAF">
-            <wp:extent cx="5353049" cy="2209800"/>
-            <wp:effectExtent l="0" t="0" r="635" b="0"/>
-            <wp:docPr id="17" name="Imagem 17"/>
-            <wp:cNvGraphicFramePr>
-              <a:graphicFrameLocks xmlns:a="http://schemas.openxmlformats.org/drawingml/2006/main" noChangeAspect="1"/>
-            </wp:cNvGraphicFramePr>
-            <a:graphic xmlns:a="http://schemas.openxmlformats.org/drawingml/2006/main">
-              <a:graphicData uri="http://schemas.openxmlformats.org/drawingml/2006/picture">
-                <pic:pic xmlns:pic="http://schemas.openxmlformats.org/drawingml/2006/picture">
-                  <pic:nvPicPr>
-                    <pic:cNvPr id="1" name=""/>
-                    <pic:cNvPicPr/>
-                  </pic:nvPicPr>
-                  <pic:blipFill rotWithShape="1">
-                    <a:blip r:embed="rId40"/>
-                    <a:srcRect t="-1" b="2929"/>
-                    <a:stretch/>
-                  </pic:blipFill>
-                  <pic:spPr bwMode="auto">
-                    <a:xfrm>
-                      <a:off x="0" y="0"/>
-                      <a:ext cx="5353797" cy="2210109"/>
-                    </a:xfrm>
-                    <a:prstGeom prst="rect">
-                      <a:avLst/>
-                    </a:prstGeom>
-                    <a:ln>
-                      <a:noFill/>
-                    </a:ln>
-                    <a:extLst>
-                      <a:ext uri="{53640926-AAD7-44D8-BBD7-CCE9431645EC}">
-                        <a14:shadowObscured xmlns:a14="http://schemas.microsoft.com/office/drawing/2010/main"/>
-                      </a:ext>
-                    </a:extLst>
-                  </pic:spPr>
-                </pic:pic>
-              </a:graphicData>
-            </a:graphic>
-          </wp:inline>
-        </w:drawing>
-      </w:r>
-      <w:bookmarkEnd w:id="56"/>
     </w:p>
     <w:p>
       <w:pPr>
@@ -6062,7 +5571,7 @@
           <w:szCs w:val="24"/>
         </w:rPr>
       </w:pPr>
-      <w:bookmarkStart w:id="57" w:name="_Toc115137716"/>
+      <w:bookmarkStart w:id="49" w:name="_Toc115247261"/>
       <w:r>
         <w:rPr>
           <w:rStyle w:val="Ttulo2Char"/>
@@ -6075,7 +5584,7 @@
         </w:rPr>
         <w:t xml:space="preserve"> – Cálculo de Horas semanais trabalhadas.</w:t>
       </w:r>
-      <w:bookmarkEnd w:id="57"/>
+      <w:bookmarkEnd w:id="49"/>
     </w:p>
     <w:p>
       <w:pPr>
@@ -6087,51 +5596,6 @@
           <w:szCs w:val="24"/>
         </w:rPr>
       </w:pPr>
-      <w:bookmarkStart w:id="58" w:name="_Toc115137717"/>
-      <w:r>
-        <w:rPr>
-          <w:rStyle w:val="Ttulo2Char"/>
-          <w:rFonts w:eastAsia="Arial" w:cs="Arial"/>
-          <w:noProof/>
-          <w:szCs w:val="24"/>
-        </w:rPr>
-        <w:drawing>
-          <wp:inline distT="0" distB="0" distL="0" distR="0" wp14:anchorId="2D8FD858" wp14:editId="603EFB8C">
-            <wp:extent cx="5352415" cy="1233811"/>
-            <wp:effectExtent l="0" t="0" r="635" b="4445"/>
-            <wp:docPr id="10" name="Imagem 10"/>
-            <wp:cNvGraphicFramePr>
-              <a:graphicFrameLocks xmlns:a="http://schemas.openxmlformats.org/drawingml/2006/main" noChangeAspect="1"/>
-            </wp:cNvGraphicFramePr>
-            <a:graphic xmlns:a="http://schemas.openxmlformats.org/drawingml/2006/main">
-              <a:graphicData uri="http://schemas.openxmlformats.org/drawingml/2006/picture">
-                <pic:pic xmlns:pic="http://schemas.openxmlformats.org/drawingml/2006/picture">
-                  <pic:nvPicPr>
-                    <pic:cNvPr id="1" name=""/>
-                    <pic:cNvPicPr/>
-                  </pic:nvPicPr>
-                  <pic:blipFill>
-                    <a:blip r:embed="rId41"/>
-                    <a:stretch>
-                      <a:fillRect/>
-                    </a:stretch>
-                  </pic:blipFill>
-                  <pic:spPr>
-                    <a:xfrm>
-                      <a:off x="0" y="0"/>
-                      <a:ext cx="5361508" cy="1235907"/>
-                    </a:xfrm>
-                    <a:prstGeom prst="rect">
-                      <a:avLst/>
-                    </a:prstGeom>
-                  </pic:spPr>
-                </pic:pic>
-              </a:graphicData>
-            </a:graphic>
-          </wp:inline>
-        </w:drawing>
-      </w:r>
-      <w:bookmarkEnd w:id="58"/>
     </w:p>
     <w:p>
       <w:pPr>
@@ -6147,7 +5611,7 @@
           <w:szCs w:val="24"/>
         </w:rPr>
       </w:pPr>
-      <w:bookmarkStart w:id="59" w:name="_Toc115137718"/>
+      <w:bookmarkStart w:id="50" w:name="_Toc115247262"/>
       <w:r>
         <w:rPr>
           <w:rStyle w:val="Ttulo2Char"/>
@@ -6160,7 +5624,7 @@
         </w:rPr>
         <w:t xml:space="preserve"> – Cálculo de Salário Bruto</w:t>
       </w:r>
-      <w:bookmarkEnd w:id="59"/>
+      <w:bookmarkEnd w:id="50"/>
     </w:p>
     <w:p>
       <w:pPr>
@@ -6172,51 +5636,6 @@
           <w:szCs w:val="24"/>
         </w:rPr>
       </w:pPr>
-      <w:bookmarkStart w:id="60" w:name="_Toc115137719"/>
-      <w:r>
-        <w:rPr>
-          <w:rStyle w:val="Ttulo2Char"/>
-          <w:rFonts w:eastAsia="Arial" w:cs="Arial"/>
-          <w:noProof/>
-          <w:szCs w:val="24"/>
-        </w:rPr>
-        <w:drawing>
-          <wp:inline distT="0" distB="0" distL="0" distR="0" wp14:anchorId="464D81A8" wp14:editId="185711F9">
-            <wp:extent cx="5352415" cy="1344152"/>
-            <wp:effectExtent l="0" t="0" r="635" b="8890"/>
-            <wp:docPr id="12" name="Imagem 12"/>
-            <wp:cNvGraphicFramePr>
-              <a:graphicFrameLocks xmlns:a="http://schemas.openxmlformats.org/drawingml/2006/main" noChangeAspect="1"/>
-            </wp:cNvGraphicFramePr>
-            <a:graphic xmlns:a="http://schemas.openxmlformats.org/drawingml/2006/main">
-              <a:graphicData uri="http://schemas.openxmlformats.org/drawingml/2006/picture">
-                <pic:pic xmlns:pic="http://schemas.openxmlformats.org/drawingml/2006/picture">
-                  <pic:nvPicPr>
-                    <pic:cNvPr id="1" name=""/>
-                    <pic:cNvPicPr/>
-                  </pic:nvPicPr>
-                  <pic:blipFill>
-                    <a:blip r:embed="rId42"/>
-                    <a:stretch>
-                      <a:fillRect/>
-                    </a:stretch>
-                  </pic:blipFill>
-                  <pic:spPr>
-                    <a:xfrm>
-                      <a:off x="0" y="0"/>
-                      <a:ext cx="5371631" cy="1348978"/>
-                    </a:xfrm>
-                    <a:prstGeom prst="rect">
-                      <a:avLst/>
-                    </a:prstGeom>
-                  </pic:spPr>
-                </pic:pic>
-              </a:graphicData>
-            </a:graphic>
-          </wp:inline>
-        </w:drawing>
-      </w:r>
-      <w:bookmarkEnd w:id="60"/>
     </w:p>
     <w:sectPr>
       <w:pgSz w:w="11906" w:h="16838"/>
@@ -6228,7 +5647,7 @@
 </file>
 
 <file path=word/endnotes.xml><?xml version="1.0" encoding="utf-8"?>
-<w:endnotes xmlns:wpc="http://schemas.microsoft.com/office/word/2010/wordprocessingCanvas" xmlns:cx="http://schemas.microsoft.com/office/drawing/2014/chartex" xmlns:cx1="http://schemas.microsoft.com/office/drawing/2015/9/8/chartex" xmlns:cx2="http://schemas.microsoft.com/office/drawing/2015/10/21/chartex" xmlns:cx3="http://schemas.microsoft.com/office/drawing/2016/5/9/chartex" xmlns:cx4="http://schemas.microsoft.com/office/drawing/2016/5/10/chartex" xmlns:cx5="http://schemas.microsoft.com/office/drawing/2016/5/11/chartex" xmlns:cx6="http://schemas.microsoft.com/office/drawing/2016/5/12/chartex" xmlns:cx7="http://schemas.microsoft.com/office/drawing/2016/5/13/chartex" xmlns:cx8="http://schemas.microsoft.com/office/drawing/2016/5/14/chartex" xmlns:mc="http://schemas.openxmlformats.org/markup-compatibility/2006" xmlns:aink="http://schemas.microsoft.com/office/drawing/2016/ink" xmlns:am3d="http://schemas.microsoft.com/office/drawing/2017/model3d" xmlns:o="urn:schemas-microsoft-com:office:office" xmlns:oel="http://schemas.microsoft.com/office/2019/extlst" xmlns:r="http://schemas.openxmlformats.org/officeDocument/2006/relationships" xmlns:m="http://schemas.openxmlformats.org/officeDocument/2006/math" xmlns:v="urn:schemas-microsoft-com:vml" xmlns:wp14="http://schemas.microsoft.com/office/word/2010/wordprocessingDrawing" xmlns:wp="http://schemas.openxmlformats.org/drawingml/2006/wordprocessingDrawing" xmlns:w10="urn:schemas-microsoft-com:office:word" xmlns:w="http://schemas.openxmlformats.org/wordprocessingml/2006/main" xmlns:w14="http://schemas.microsoft.com/office/word/2010/wordml" xmlns:w15="http://schemas.microsoft.com/office/word/2012/wordml" xmlns:w16cex="http://schemas.microsoft.com/office/word/2018/wordml/cex" xmlns:w16cid="http://schemas.microsoft.com/office/word/2016/wordml/cid" xmlns:w16="http://schemas.microsoft.com/office/word/2018/wordml" xmlns:w16sdtdh="http://schemas.microsoft.com/office/word/2020/wordml/sdtdatahash" xmlns:w16se="http://schemas.microsoft.com/office/word/2015/wordml/symex" xmlns:wpg="http://schemas.microsoft.com/office/word/2010/wordprocessingGroup" xmlns:wpi="http://schemas.microsoft.com/office/word/2010/wordprocessingInk" xmlns:wne="http://schemas.microsoft.com/office/word/2006/wordml" xmlns:wps="http://schemas.microsoft.com/office/word/2010/wordprocessingShape" mc:Ignorable="w14 w15 w16se w16cid w16 w16cex w16sdtdh wp14">
+<w:endnotes xmlns:wpc="http://schemas.microsoft.com/office/word/2010/wordprocessingCanvas" xmlns:mc="http://schemas.openxmlformats.org/markup-compatibility/2006" xmlns:o="urn:schemas-microsoft-com:office:office" xmlns:r="http://schemas.openxmlformats.org/officeDocument/2006/relationships" xmlns:m="http://schemas.openxmlformats.org/officeDocument/2006/math" xmlns:v="urn:schemas-microsoft-com:vml" xmlns:wp14="http://schemas.microsoft.com/office/word/2010/wordprocessingDrawing" xmlns:wp="http://schemas.openxmlformats.org/drawingml/2006/wordprocessingDrawing" xmlns:w10="urn:schemas-microsoft-com:office:word" xmlns:w="http://schemas.openxmlformats.org/wordprocessingml/2006/main" xmlns:w14="http://schemas.microsoft.com/office/word/2010/wordml" xmlns:w15="http://schemas.microsoft.com/office/word/2012/wordml" xmlns:wpg="http://schemas.microsoft.com/office/word/2010/wordprocessingGroup" xmlns:wpi="http://schemas.microsoft.com/office/word/2010/wordprocessingInk" xmlns:wne="http://schemas.microsoft.com/office/word/2006/wordml" xmlns:wps="http://schemas.microsoft.com/office/word/2010/wordprocessingShape" mc:Ignorable="w14 w15 wp14">
   <w:endnote w:type="separator" w:id="-1">
     <w:p>
       <w:pPr>
@@ -6253,7 +5672,7 @@
 </file>
 
 <file path=word/footer1.xml><?xml version="1.0" encoding="utf-8"?>
-<w:ftr xmlns:wpc="http://schemas.microsoft.com/office/word/2010/wordprocessingCanvas" xmlns:cx="http://schemas.microsoft.com/office/drawing/2014/chartex" xmlns:cx1="http://schemas.microsoft.com/office/drawing/2015/9/8/chartex" xmlns:cx2="http://schemas.microsoft.com/office/drawing/2015/10/21/chartex" xmlns:cx3="http://schemas.microsoft.com/office/drawing/2016/5/9/chartex" xmlns:cx4="http://schemas.microsoft.com/office/drawing/2016/5/10/chartex" xmlns:cx5="http://schemas.microsoft.com/office/drawing/2016/5/11/chartex" xmlns:cx6="http://schemas.microsoft.com/office/drawing/2016/5/12/chartex" xmlns:cx7="http://schemas.microsoft.com/office/drawing/2016/5/13/chartex" xmlns:cx8="http://schemas.microsoft.com/office/drawing/2016/5/14/chartex" xmlns:mc="http://schemas.openxmlformats.org/markup-compatibility/2006" xmlns:aink="http://schemas.microsoft.com/office/drawing/2016/ink" xmlns:am3d="http://schemas.microsoft.com/office/drawing/2017/model3d" xmlns:o="urn:schemas-microsoft-com:office:office" xmlns:oel="http://schemas.microsoft.com/office/2019/extlst" xmlns:r="http://schemas.openxmlformats.org/officeDocument/2006/relationships" xmlns:m="http://schemas.openxmlformats.org/officeDocument/2006/math" xmlns:v="urn:schemas-microsoft-com:vml" xmlns:wp14="http://schemas.microsoft.com/office/word/2010/wordprocessingDrawing" xmlns:wp="http://schemas.openxmlformats.org/drawingml/2006/wordprocessingDrawing" xmlns:w10="urn:schemas-microsoft-com:office:word" xmlns:w="http://schemas.openxmlformats.org/wordprocessingml/2006/main" xmlns:w14="http://schemas.microsoft.com/office/word/2010/wordml" xmlns:w15="http://schemas.microsoft.com/office/word/2012/wordml" xmlns:w16cex="http://schemas.microsoft.com/office/word/2018/wordml/cex" xmlns:w16cid="http://schemas.microsoft.com/office/word/2016/wordml/cid" xmlns:w16="http://schemas.microsoft.com/office/word/2018/wordml" xmlns:w16sdtdh="http://schemas.microsoft.com/office/word/2020/wordml/sdtdatahash" xmlns:w16se="http://schemas.microsoft.com/office/word/2015/wordml/symex" xmlns:wpg="http://schemas.microsoft.com/office/word/2010/wordprocessingGroup" xmlns:wpi="http://schemas.microsoft.com/office/word/2010/wordprocessingInk" xmlns:wne="http://schemas.microsoft.com/office/word/2006/wordml" xmlns:wps="http://schemas.microsoft.com/office/word/2010/wordprocessingShape" mc:Ignorable="w14 w15 w16se w16cid w16 w16cex w16sdtdh wp14">
+<w:ftr xmlns:wpc="http://schemas.microsoft.com/office/word/2010/wordprocessingCanvas" xmlns:mc="http://schemas.openxmlformats.org/markup-compatibility/2006" xmlns:o="urn:schemas-microsoft-com:office:office" xmlns:r="http://schemas.openxmlformats.org/officeDocument/2006/relationships" xmlns:m="http://schemas.openxmlformats.org/officeDocument/2006/math" xmlns:v="urn:schemas-microsoft-com:vml" xmlns:wp14="http://schemas.microsoft.com/office/word/2010/wordprocessingDrawing" xmlns:wp="http://schemas.openxmlformats.org/drawingml/2006/wordprocessingDrawing" xmlns:w10="urn:schemas-microsoft-com:office:word" xmlns:w="http://schemas.openxmlformats.org/wordprocessingml/2006/main" xmlns:w14="http://schemas.microsoft.com/office/word/2010/wordml" xmlns:w15="http://schemas.microsoft.com/office/word/2012/wordml" xmlns:wpg="http://schemas.microsoft.com/office/word/2010/wordprocessingGroup" xmlns:wpi="http://schemas.microsoft.com/office/word/2010/wordprocessingInk" xmlns:wne="http://schemas.microsoft.com/office/word/2006/wordml" xmlns:wps="http://schemas.microsoft.com/office/word/2010/wordprocessingShape" mc:Ignorable="w14 w15 wp14">
   <w:sdt>
     <w:sdtPr>
       <w:id w:val="910659142"/>
@@ -6262,6 +5681,7 @@
         <w:docPartUnique/>
       </w:docPartObj>
     </w:sdtPr>
+    <w:sdtEndPr/>
     <w:sdtContent>
       <w:p>
         <w:pPr>
@@ -6281,7 +5701,7 @@
           <w:rPr>
             <w:noProof/>
           </w:rPr>
-          <w:t>14</w:t>
+          <w:t>21</w:t>
         </w:r>
         <w:r>
           <w:fldChar w:fldCharType="end"/>
@@ -6298,7 +5718,7 @@
 </file>
 
 <file path=word/footnotes.xml><?xml version="1.0" encoding="utf-8"?>
-<w:footnotes xmlns:wpc="http://schemas.microsoft.com/office/word/2010/wordprocessingCanvas" xmlns:cx="http://schemas.microsoft.com/office/drawing/2014/chartex" xmlns:cx1="http://schemas.microsoft.com/office/drawing/2015/9/8/chartex" xmlns:cx2="http://schemas.microsoft.com/office/drawing/2015/10/21/chartex" xmlns:cx3="http://schemas.microsoft.com/office/drawing/2016/5/9/chartex" xmlns:cx4="http://schemas.microsoft.com/office/drawing/2016/5/10/chartex" xmlns:cx5="http://schemas.microsoft.com/office/drawing/2016/5/11/chartex" xmlns:cx6="http://schemas.microsoft.com/office/drawing/2016/5/12/chartex" xmlns:cx7="http://schemas.microsoft.com/office/drawing/2016/5/13/chartex" xmlns:cx8="http://schemas.microsoft.com/office/drawing/2016/5/14/chartex" xmlns:mc="http://schemas.openxmlformats.org/markup-compatibility/2006" xmlns:aink="http://schemas.microsoft.com/office/drawing/2016/ink" xmlns:am3d="http://schemas.microsoft.com/office/drawing/2017/model3d" xmlns:o="urn:schemas-microsoft-com:office:office" xmlns:oel="http://schemas.microsoft.com/office/2019/extlst" xmlns:r="http://schemas.openxmlformats.org/officeDocument/2006/relationships" xmlns:m="http://schemas.openxmlformats.org/officeDocument/2006/math" xmlns:v="urn:schemas-microsoft-com:vml" xmlns:wp14="http://schemas.microsoft.com/office/word/2010/wordprocessingDrawing" xmlns:wp="http://schemas.openxmlformats.org/drawingml/2006/wordprocessingDrawing" xmlns:w10="urn:schemas-microsoft-com:office:word" xmlns:w="http://schemas.openxmlformats.org/wordprocessingml/2006/main" xmlns:w14="http://schemas.microsoft.com/office/word/2010/wordml" xmlns:w15="http://schemas.microsoft.com/office/word/2012/wordml" xmlns:w16cex="http://schemas.microsoft.com/office/word/2018/wordml/cex" xmlns:w16cid="http://schemas.microsoft.com/office/word/2016/wordml/cid" xmlns:w16="http://schemas.microsoft.com/office/word/2018/wordml" xmlns:w16sdtdh="http://schemas.microsoft.com/office/word/2020/wordml/sdtdatahash" xmlns:w16se="http://schemas.microsoft.com/office/word/2015/wordml/symex" xmlns:wpg="http://schemas.microsoft.com/office/word/2010/wordprocessingGroup" xmlns:wpi="http://schemas.microsoft.com/office/word/2010/wordprocessingInk" xmlns:wne="http://schemas.microsoft.com/office/word/2006/wordml" xmlns:wps="http://schemas.microsoft.com/office/word/2010/wordprocessingShape" mc:Ignorable="w14 w15 w16se w16cid w16 w16cex w16sdtdh wp14">
+<w:footnotes xmlns:wpc="http://schemas.microsoft.com/office/word/2010/wordprocessingCanvas" xmlns:mc="http://schemas.openxmlformats.org/markup-compatibility/2006" xmlns:o="urn:schemas-microsoft-com:office:office" xmlns:r="http://schemas.openxmlformats.org/officeDocument/2006/relationships" xmlns:m="http://schemas.openxmlformats.org/officeDocument/2006/math" xmlns:v="urn:schemas-microsoft-com:vml" xmlns:wp14="http://schemas.microsoft.com/office/word/2010/wordprocessingDrawing" xmlns:wp="http://schemas.openxmlformats.org/drawingml/2006/wordprocessingDrawing" xmlns:w10="urn:schemas-microsoft-com:office:word" xmlns:w="http://schemas.openxmlformats.org/wordprocessingml/2006/main" xmlns:w14="http://schemas.microsoft.com/office/word/2010/wordml" xmlns:w15="http://schemas.microsoft.com/office/word/2012/wordml" xmlns:wpg="http://schemas.microsoft.com/office/word/2010/wordprocessingGroup" xmlns:wpi="http://schemas.microsoft.com/office/word/2010/wordprocessingInk" xmlns:wne="http://schemas.microsoft.com/office/word/2006/wordml" xmlns:wps="http://schemas.microsoft.com/office/word/2010/wordprocessingShape" mc:Ignorable="w14 w15 wp14">
   <w:footnote w:type="separator" w:id="-1">
     <w:p>
       <w:pPr>
@@ -6323,8 +5743,8 @@
 </file>
 
 <file path=word/numbering.xml><?xml version="1.0" encoding="utf-8"?>
-<w:numbering xmlns:wpc="http://schemas.microsoft.com/office/word/2010/wordprocessingCanvas" xmlns:cx="http://schemas.microsoft.com/office/drawing/2014/chartex" xmlns:cx1="http://schemas.microsoft.com/office/drawing/2015/9/8/chartex" xmlns:cx2="http://schemas.microsoft.com/office/drawing/2015/10/21/chartex" xmlns:cx3="http://schemas.microsoft.com/office/drawing/2016/5/9/chartex" xmlns:cx4="http://schemas.microsoft.com/office/drawing/2016/5/10/chartex" xmlns:cx5="http://schemas.microsoft.com/office/drawing/2016/5/11/chartex" xmlns:cx6="http://schemas.microsoft.com/office/drawing/2016/5/12/chartex" xmlns:cx7="http://schemas.microsoft.com/office/drawing/2016/5/13/chartex" xmlns:cx8="http://schemas.microsoft.com/office/drawing/2016/5/14/chartex" xmlns:mc="http://schemas.openxmlformats.org/markup-compatibility/2006" xmlns:aink="http://schemas.microsoft.com/office/drawing/2016/ink" xmlns:am3d="http://schemas.microsoft.com/office/drawing/2017/model3d" xmlns:o="urn:schemas-microsoft-com:office:office" xmlns:oel="http://schemas.microsoft.com/office/2019/extlst" xmlns:r="http://schemas.openxmlformats.org/officeDocument/2006/relationships" xmlns:m="http://schemas.openxmlformats.org/officeDocument/2006/math" xmlns:v="urn:schemas-microsoft-com:vml" xmlns:wp14="http://schemas.microsoft.com/office/word/2010/wordprocessingDrawing" xmlns:wp="http://schemas.openxmlformats.org/drawingml/2006/wordprocessingDrawing" xmlns:w10="urn:schemas-microsoft-com:office:word" xmlns:w="http://schemas.openxmlformats.org/wordprocessingml/2006/main" xmlns:w14="http://schemas.microsoft.com/office/word/2010/wordml" xmlns:w15="http://schemas.microsoft.com/office/word/2012/wordml" xmlns:w16cex="http://schemas.microsoft.com/office/word/2018/wordml/cex" xmlns:w16cid="http://schemas.microsoft.com/office/word/2016/wordml/cid" xmlns:w16="http://schemas.microsoft.com/office/word/2018/wordml" xmlns:w16sdtdh="http://schemas.microsoft.com/office/word/2020/wordml/sdtdatahash" xmlns:w16se="http://schemas.microsoft.com/office/word/2015/wordml/symex" xmlns:wpg="http://schemas.microsoft.com/office/word/2010/wordprocessingGroup" xmlns:wpi="http://schemas.microsoft.com/office/word/2010/wordprocessingInk" xmlns:wne="http://schemas.microsoft.com/office/word/2006/wordml" xmlns:wps="http://schemas.microsoft.com/office/word/2010/wordprocessingShape" mc:Ignorable="w14 w15 w16se w16cid w16 w16cex w16sdtdh wp14">
-  <w:abstractNum w:abstractNumId="0" w15:restartNumberingAfterBreak="0">
+<w:numbering xmlns:wpc="http://schemas.microsoft.com/office/word/2010/wordprocessingCanvas" xmlns:mc="http://schemas.openxmlformats.org/markup-compatibility/2006" xmlns:o="urn:schemas-microsoft-com:office:office" xmlns:r="http://schemas.openxmlformats.org/officeDocument/2006/relationships" xmlns:m="http://schemas.openxmlformats.org/officeDocument/2006/math" xmlns:v="urn:schemas-microsoft-com:vml" xmlns:wp14="http://schemas.microsoft.com/office/word/2010/wordprocessingDrawing" xmlns:wp="http://schemas.openxmlformats.org/drawingml/2006/wordprocessingDrawing" xmlns:w10="urn:schemas-microsoft-com:office:word" xmlns:w="http://schemas.openxmlformats.org/wordprocessingml/2006/main" xmlns:w14="http://schemas.microsoft.com/office/word/2010/wordml" xmlns:w15="http://schemas.microsoft.com/office/word/2012/wordml" xmlns:wpg="http://schemas.microsoft.com/office/word/2010/wordprocessingGroup" xmlns:wpi="http://schemas.microsoft.com/office/word/2010/wordprocessingInk" xmlns:wne="http://schemas.microsoft.com/office/word/2006/wordml" xmlns:wps="http://schemas.microsoft.com/office/word/2010/wordprocessingShape" mc:Ignorable="w14 w15 wp14">
+  <w:abstractNum w:abstractNumId="0">
     <w:nsid w:val="14A66377"/>
     <w:multiLevelType w:val="multilevel"/>
     <w:tmpl w:val="0416001F"/>
@@ -6410,7 +5830,120 @@
       </w:pPr>
     </w:lvl>
   </w:abstractNum>
-  <w:abstractNum w:abstractNumId="1" w15:restartNumberingAfterBreak="0">
+  <w:abstractNum w:abstractNumId="1">
+    <w:nsid w:val="19033230"/>
+    <w:multiLevelType w:val="hybridMultilevel"/>
+    <w:tmpl w:val="10E8F250"/>
+    <w:lvl w:ilvl="0" w:tplc="04160001">
+      <w:start w:val="1"/>
+      <w:numFmt w:val="bullet"/>
+      <w:lvlText w:val=""/>
+      <w:lvlJc w:val="left"/>
+      <w:pPr>
+        <w:ind w:left="1429" w:hanging="360"/>
+      </w:pPr>
+      <w:rPr>
+        <w:rFonts w:ascii="Symbol" w:hAnsi="Symbol" w:hint="default"/>
+      </w:rPr>
+    </w:lvl>
+    <w:lvl w:ilvl="1" w:tplc="04160003">
+      <w:start w:val="1"/>
+      <w:numFmt w:val="bullet"/>
+      <w:lvlText w:val="o"/>
+      <w:lvlJc w:val="left"/>
+      <w:pPr>
+        <w:ind w:left="2149" w:hanging="360"/>
+      </w:pPr>
+      <w:rPr>
+        <w:rFonts w:ascii="Courier New" w:hAnsi="Courier New" w:cs="Courier New" w:hint="default"/>
+      </w:rPr>
+    </w:lvl>
+    <w:lvl w:ilvl="2" w:tplc="04160005" w:tentative="1">
+      <w:start w:val="1"/>
+      <w:numFmt w:val="bullet"/>
+      <w:lvlText w:val=""/>
+      <w:lvlJc w:val="left"/>
+      <w:pPr>
+        <w:ind w:left="2869" w:hanging="360"/>
+      </w:pPr>
+      <w:rPr>
+        <w:rFonts w:ascii="Wingdings" w:hAnsi="Wingdings" w:hint="default"/>
+      </w:rPr>
+    </w:lvl>
+    <w:lvl w:ilvl="3" w:tplc="04160001" w:tentative="1">
+      <w:start w:val="1"/>
+      <w:numFmt w:val="bullet"/>
+      <w:lvlText w:val=""/>
+      <w:lvlJc w:val="left"/>
+      <w:pPr>
+        <w:ind w:left="3589" w:hanging="360"/>
+      </w:pPr>
+      <w:rPr>
+        <w:rFonts w:ascii="Symbol" w:hAnsi="Symbol" w:hint="default"/>
+      </w:rPr>
+    </w:lvl>
+    <w:lvl w:ilvl="4" w:tplc="04160003" w:tentative="1">
+      <w:start w:val="1"/>
+      <w:numFmt w:val="bullet"/>
+      <w:lvlText w:val="o"/>
+      <w:lvlJc w:val="left"/>
+      <w:pPr>
+        <w:ind w:left="4309" w:hanging="360"/>
+      </w:pPr>
+      <w:rPr>
+        <w:rFonts w:ascii="Courier New" w:hAnsi="Courier New" w:cs="Courier New" w:hint="default"/>
+      </w:rPr>
+    </w:lvl>
+    <w:lvl w:ilvl="5" w:tplc="04160005" w:tentative="1">
+      <w:start w:val="1"/>
+      <w:numFmt w:val="bullet"/>
+      <w:lvlText w:val=""/>
+      <w:lvlJc w:val="left"/>
+      <w:pPr>
+        <w:ind w:left="5029" w:hanging="360"/>
+      </w:pPr>
+      <w:rPr>
+        <w:rFonts w:ascii="Wingdings" w:hAnsi="Wingdings" w:hint="default"/>
+      </w:rPr>
+    </w:lvl>
+    <w:lvl w:ilvl="6" w:tplc="04160001" w:tentative="1">
+      <w:start w:val="1"/>
+      <w:numFmt w:val="bullet"/>
+      <w:lvlText w:val=""/>
+      <w:lvlJc w:val="left"/>
+      <w:pPr>
+        <w:ind w:left="5749" w:hanging="360"/>
+      </w:pPr>
+      <w:rPr>
+        <w:rFonts w:ascii="Symbol" w:hAnsi="Symbol" w:hint="default"/>
+      </w:rPr>
+    </w:lvl>
+    <w:lvl w:ilvl="7" w:tplc="04160003" w:tentative="1">
+      <w:start w:val="1"/>
+      <w:numFmt w:val="bullet"/>
+      <w:lvlText w:val="o"/>
+      <w:lvlJc w:val="left"/>
+      <w:pPr>
+        <w:ind w:left="6469" w:hanging="360"/>
+      </w:pPr>
+      <w:rPr>
+        <w:rFonts w:ascii="Courier New" w:hAnsi="Courier New" w:cs="Courier New" w:hint="default"/>
+      </w:rPr>
+    </w:lvl>
+    <w:lvl w:ilvl="8" w:tplc="04160005" w:tentative="1">
+      <w:start w:val="1"/>
+      <w:numFmt w:val="bullet"/>
+      <w:lvlText w:val=""/>
+      <w:lvlJc w:val="left"/>
+      <w:pPr>
+        <w:ind w:left="7189" w:hanging="360"/>
+      </w:pPr>
+      <w:rPr>
+        <w:rFonts w:ascii="Wingdings" w:hAnsi="Wingdings" w:hint="default"/>
+      </w:rPr>
+    </w:lvl>
+  </w:abstractNum>
+  <w:abstractNum w:abstractNumId="2">
     <w:nsid w:val="2CF86BEA"/>
     <w:multiLevelType w:val="multilevel"/>
     <w:tmpl w:val="167AA28C"/>
@@ -6522,7 +6055,7 @@
       </w:pPr>
     </w:lvl>
   </w:abstractNum>
-  <w:abstractNum w:abstractNumId="2" w15:restartNumberingAfterBreak="0">
+  <w:abstractNum w:abstractNumId="3">
     <w:nsid w:val="3DFA6972"/>
     <w:multiLevelType w:val="hybridMultilevel"/>
     <w:tmpl w:val="26A28764"/>
@@ -6635,7 +6168,7 @@
       </w:rPr>
     </w:lvl>
   </w:abstractNum>
-  <w:abstractNum w:abstractNumId="3" w15:restartNumberingAfterBreak="0">
+  <w:abstractNum w:abstractNumId="4">
     <w:nsid w:val="41E82C58"/>
     <w:multiLevelType w:val="multilevel"/>
     <w:tmpl w:val="0416001F"/>
@@ -6721,7 +6254,7 @@
       </w:pPr>
     </w:lvl>
   </w:abstractNum>
-  <w:abstractNum w:abstractNumId="4" w15:restartNumberingAfterBreak="0">
+  <w:abstractNum w:abstractNumId="5">
     <w:nsid w:val="43376A55"/>
     <w:multiLevelType w:val="multilevel"/>
     <w:tmpl w:val="221CD790"/>
@@ -6834,7 +6367,7 @@
       </w:rPr>
     </w:lvl>
   </w:abstractNum>
-  <w:abstractNum w:abstractNumId="5" w15:restartNumberingAfterBreak="0">
+  <w:abstractNum w:abstractNumId="6">
     <w:nsid w:val="67C83EBE"/>
     <w:multiLevelType w:val="hybridMultilevel"/>
     <w:tmpl w:val="6D2A5AB8"/>
@@ -6920,29 +6453,32 @@
       </w:pPr>
     </w:lvl>
   </w:abstractNum>
-  <w:num w:numId="1" w16cid:durableId="961573204">
+  <w:num w:numId="1">
+    <w:abstractNumId w:val="4"/>
+  </w:num>
+  <w:num w:numId="2">
+    <w:abstractNumId w:val="5"/>
+  </w:num>
+  <w:num w:numId="3">
+    <w:abstractNumId w:val="2"/>
+  </w:num>
+  <w:num w:numId="4">
+    <w:abstractNumId w:val="6"/>
+  </w:num>
+  <w:num w:numId="5">
+    <w:abstractNumId w:val="0"/>
+  </w:num>
+  <w:num w:numId="6">
     <w:abstractNumId w:val="3"/>
   </w:num>
-  <w:num w:numId="2" w16cid:durableId="140274007">
-    <w:abstractNumId w:val="4"/>
-  </w:num>
-  <w:num w:numId="3" w16cid:durableId="383990042">
+  <w:num w:numId="7">
     <w:abstractNumId w:val="1"/>
-  </w:num>
-  <w:num w:numId="4" w16cid:durableId="1316648670">
-    <w:abstractNumId w:val="5"/>
-  </w:num>
-  <w:num w:numId="5" w16cid:durableId="539321930">
-    <w:abstractNumId w:val="0"/>
-  </w:num>
-  <w:num w:numId="6" w16cid:durableId="1494953387">
-    <w:abstractNumId w:val="2"/>
   </w:num>
 </w:numbering>
 </file>
 
 <file path=word/styles.xml><?xml version="1.0" encoding="utf-8"?>
-<w:styles xmlns:mc="http://schemas.openxmlformats.org/markup-compatibility/2006" xmlns:r="http://schemas.openxmlformats.org/officeDocument/2006/relationships" xmlns:w="http://schemas.openxmlformats.org/wordprocessingml/2006/main" xmlns:w14="http://schemas.microsoft.com/office/word/2010/wordml" xmlns:w15="http://schemas.microsoft.com/office/word/2012/wordml" xmlns:w16cex="http://schemas.microsoft.com/office/word/2018/wordml/cex" xmlns:w16cid="http://schemas.microsoft.com/office/word/2016/wordml/cid" xmlns:w16="http://schemas.microsoft.com/office/word/2018/wordml" xmlns:w16sdtdh="http://schemas.microsoft.com/office/word/2020/wordml/sdtdatahash" xmlns:w16se="http://schemas.microsoft.com/office/word/2015/wordml/symex" mc:Ignorable="w14 w15 w16se w16cid w16 w16cex w16sdtdh">
+<w:styles xmlns:mc="http://schemas.openxmlformats.org/markup-compatibility/2006" xmlns:r="http://schemas.openxmlformats.org/officeDocument/2006/relationships" xmlns:w="http://schemas.openxmlformats.org/wordprocessingml/2006/main" xmlns:w14="http://schemas.microsoft.com/office/word/2010/wordml" xmlns:w15="http://schemas.microsoft.com/office/word/2012/wordml" mc:Ignorable="w14 w15">
   <w:docDefaults>
     <w:rPrDefault>
       <w:rPr>
@@ -6960,7 +6496,7 @@
       </w:pPr>
     </w:pPrDefault>
   </w:docDefaults>
-  <w:latentStyles w:defLockedState="0" w:defUIPriority="99" w:defSemiHidden="0" w:defUnhideWhenUsed="0" w:defQFormat="0" w:count="376">
+  <w:latentStyles w:defLockedState="0" w:defUIPriority="99" w:defSemiHidden="0" w:defUnhideWhenUsed="0" w:defQFormat="0" w:count="371">
     <w:lsdException w:name="Normal" w:uiPriority="0" w:qFormat="1"/>
     <w:lsdException w:name="heading 1" w:uiPriority="9" w:qFormat="1"/>
     <w:lsdException w:name="heading 2" w:semiHidden="1" w:uiPriority="9" w:unhideWhenUsed="1" w:qFormat="1"/>
@@ -7332,11 +6868,6 @@
     <w:lsdException w:name="List Table 5 Dark Accent 6" w:uiPriority="50"/>
     <w:lsdException w:name="List Table 6 Colorful Accent 6" w:uiPriority="51"/>
     <w:lsdException w:name="List Table 7 Colorful Accent 6" w:uiPriority="52"/>
-    <w:lsdException w:name="Mention" w:semiHidden="1" w:unhideWhenUsed="1"/>
-    <w:lsdException w:name="Smart Hyperlink" w:semiHidden="1" w:unhideWhenUsed="1"/>
-    <w:lsdException w:name="Hashtag" w:semiHidden="1" w:unhideWhenUsed="1"/>
-    <w:lsdException w:name="Unresolved Mention" w:semiHidden="1" w:unhideWhenUsed="1"/>
-    <w:lsdException w:name="Smart Link" w:semiHidden="1" w:unhideWhenUsed="1"/>
   </w:latentStyles>
   <w:style w:type="paragraph" w:default="1" w:styleId="Normal">
     <w:name w:val="Normal"/>
@@ -7678,7 +7209,7 @@
     <w:uiPriority w:val="99"/>
     <w:rsid w:val="009E5B9F"/>
   </w:style>
-  <w:style w:type="character" w:styleId="MenoPendente">
+  <w:style w:type="character" w:customStyle="1" w:styleId="UnresolvedMention">
     <w:name w:val="Unresolved Mention"/>
     <w:basedOn w:val="Fontepargpadro"/>
     <w:uiPriority w:val="99"/>
@@ -7955,28 +7486,28 @@
 </file>
 
 <file path=customXml/item1.xml><?xml version="1.0" encoding="utf-8"?>
-<b:Sources xmlns:b="http://schemas.openxmlformats.org/officeDocument/2006/bibliography" xmlns="http://schemas.openxmlformats.org/officeDocument/2006/bibliography" SelectedStyle="\APASixthEditionOfficeOnline.xsl" StyleName="APA" Version="6"/>
-</file>
-
-<file path=customXml/item2.xml><?xml version="1.0" encoding="utf-8"?>
 <go:gDocsCustomXmlDataStorage xmlns:go="http://customooxmlschemas.google.com/" xmlns:r="http://schemas.openxmlformats.org/officeDocument/2006/relationships">
   <go:docsCustomData xmlns:go="http://customooxmlschemas.google.com/" roundtripDataSignature="AMtx7miPDo3nmHwTVEnnvsqc2L5jDA6i2A==">AMUW2mU7f+64AAmPVG6xtJYZa8n9T3nx0w3eJ1PBTNypPziyDG/d0LcvGvQe4a4cHwiDMO6JZ6yy6cmHcgoU20VIbuMZI/9AvJdctdrf/201DFR1slWxYIs+gQOowewtAwD8GFnwJ4tfJF1wLubM5ayXB6bp5h7zjNxUI1hxLP/Cwf7S81oAuVlMnSL5CpzDI5JCmGqhA3YvdCli1q7kc6yCOOITmJm7Qp+VNvfwUG9HM8C9oOwXPpjIxRvqGZ3wpRsAjJ10iL96</go:docsCustomData>
 </go:gDocsCustomXmlDataStorage>
 </file>
 
-<file path=customXml/itemProps1.xml><?xml version="1.0" encoding="utf-8"?>
-<ds:datastoreItem xmlns:ds="http://schemas.openxmlformats.org/officeDocument/2006/customXml" ds:itemID="{27B2BFF8-3A8E-41D3-8CC5-93D6CE3C35A0}">
-  <ds:schemaRefs>
-    <ds:schemaRef ds:uri="http://schemas.openxmlformats.org/officeDocument/2006/bibliography"/>
-  </ds:schemaRefs>
-</ds:datastoreItem>
+<file path=customXml/item2.xml><?xml version="1.0" encoding="utf-8"?>
+<b:Sources xmlns:b="http://schemas.openxmlformats.org/officeDocument/2006/bibliography" xmlns="http://schemas.openxmlformats.org/officeDocument/2006/bibliography" SelectedStyle="\APASixthEditionOfficeOnline.xsl" StyleName="APA" Version="6"/>
 </file>
 
-<file path=customXml/itemProps2.xml><?xml version="1.0" encoding="utf-8"?>
+<file path=customXml/itemProps1.xml><?xml version="1.0" encoding="utf-8"?>
 <ds:datastoreItem xmlns:ds="http://schemas.openxmlformats.org/officeDocument/2006/customXml" ds:itemID="{11111111-1234-1234-1234-123412341234}">
   <ds:schemaRefs>
     <ds:schemaRef ds:uri="http://customooxmlschemas.google.com/"/>
     <ds:schemaRef ds:uri="http://schemas.openxmlformats.org/officeDocument/2006/relationships"/>
   </ds:schemaRefs>
 </ds:datastoreItem>
+</file>
+
+<file path=customXml/itemProps2.xml><?xml version="1.0" encoding="utf-8"?>
+<ds:datastoreItem xmlns:ds="http://schemas.openxmlformats.org/officeDocument/2006/customXml" ds:itemID="{E0B5E744-98AD-416C-A91D-4E9A92702E17}">
+  <ds:schemaRefs>
+    <ds:schemaRef ds:uri="http://schemas.openxmlformats.org/officeDocument/2006/bibliography"/>
+  </ds:schemaRefs>
+</ds:datastoreItem>
 </file>
</xml_diff>